<commit_message>
tp 3 version word
</commit_message>
<xml_diff>
--- a/TP3/tp3.docx
+++ b/TP3/tp3.docx
@@ -48,6 +48,7 @@
         </w:rPr>
         <w:t>&lt;</w:t>
       </w:r>
+      <w:proofErr w:type="spellStart"/>
       <w:r>
         <w:rPr>
           <w:rFonts w:ascii="Consolas" w:eastAsia="Times New Roman" w:hAnsi="Consolas" w:cs="Times New Roman"/>
@@ -58,6 +59,7 @@
         </w:rPr>
         <w:t>xs:simpleType</w:t>
       </w:r>
+      <w:proofErr w:type="spellEnd"/>
       <w:r>
         <w:rPr>
           <w:rFonts w:ascii="Consolas" w:eastAsia="Times New Roman" w:hAnsi="Consolas" w:cs="Times New Roman"/>
@@ -89,6 +91,7 @@
         </w:rPr>
         <w:t>&lt;</w:t>
       </w:r>
+      <w:proofErr w:type="spellStart"/>
       <w:r>
         <w:rPr>
           <w:rFonts w:ascii="Consolas" w:eastAsia="Times New Roman" w:hAnsi="Consolas" w:cs="Times New Roman"/>
@@ -99,6 +102,7 @@
         </w:rPr>
         <w:t>xs:restriction</w:t>
       </w:r>
+      <w:proofErr w:type="spellEnd"/>
       <w:r>
         <w:rPr>
           <w:rFonts w:ascii="Consolas" w:eastAsia="Times New Roman" w:hAnsi="Consolas" w:cs="Times New Roman"/>
@@ -117,7 +121,18 @@
           <w:szCs w:val="32"/>
           <w:lang w:eastAsia="fr-FR"/>
         </w:rPr>
-        <w:t>="xs:</w:t>
+        <w:t>="</w:t>
+      </w:r>
+      <w:proofErr w:type="spellStart"/>
+      <w:r>
+        <w:rPr>
+          <w:rFonts w:ascii="Consolas" w:eastAsia="Times New Roman" w:hAnsi="Consolas" w:cs="Times New Roman"/>
+          <w:color w:val="0000CD"/>
+          <w:sz w:val="32"/>
+          <w:szCs w:val="32"/>
+          <w:lang w:eastAsia="fr-FR"/>
+        </w:rPr>
+        <w:t>xs:</w:t>
       </w:r>
       <w:r>
         <w:rPr>
@@ -129,6 +144,7 @@
         </w:rPr>
         <w:t>time</w:t>
       </w:r>
+      <w:proofErr w:type="spellEnd"/>
       <w:r>
         <w:rPr>
           <w:rFonts w:ascii="Consolas" w:eastAsia="Times New Roman" w:hAnsi="Consolas" w:cs="Times New Roman"/>
@@ -160,6 +176,7 @@
         </w:rPr>
         <w:t>&lt;</w:t>
       </w:r>
+      <w:proofErr w:type="spellStart"/>
       <w:r>
         <w:rPr>
           <w:rFonts w:ascii="Consolas" w:eastAsia="Times New Roman" w:hAnsi="Consolas" w:cs="Times New Roman"/>
@@ -170,6 +187,7 @@
         </w:rPr>
         <w:t>xs:minInclusive</w:t>
       </w:r>
+      <w:proofErr w:type="spellEnd"/>
       <w:r>
         <w:rPr>
           <w:rFonts w:ascii="Consolas" w:eastAsia="Times New Roman" w:hAnsi="Consolas" w:cs="Times New Roman"/>
@@ -340,8 +358,20 @@
           <w:szCs w:val="32"/>
           <w:lang w:eastAsia="fr-FR"/>
         </w:rPr>
-        <w:t>/xs:restriction</w:t>
-      </w:r>
+        <w:t>/</w:t>
+      </w:r>
+      <w:proofErr w:type="spellStart"/>
+      <w:r>
+        <w:rPr>
+          <w:rFonts w:ascii="Consolas" w:eastAsia="Times New Roman" w:hAnsi="Consolas" w:cs="Times New Roman"/>
+          <w:color w:val="A52A2A"/>
+          <w:sz w:val="32"/>
+          <w:szCs w:val="32"/>
+          <w:lang w:eastAsia="fr-FR"/>
+        </w:rPr>
+        <w:t>xs:restriction</w:t>
+      </w:r>
+      <w:proofErr w:type="spellEnd"/>
       <w:r>
         <w:rPr>
           <w:rFonts w:ascii="Consolas" w:eastAsia="Times New Roman" w:hAnsi="Consolas" w:cs="Times New Roman"/>
@@ -381,8 +411,20 @@
           <w:szCs w:val="32"/>
           <w:lang w:eastAsia="fr-FR"/>
         </w:rPr>
-        <w:t>/xs:simpleType</w:t>
-      </w:r>
+        <w:t>/</w:t>
+      </w:r>
+      <w:proofErr w:type="spellStart"/>
+      <w:r>
+        <w:rPr>
+          <w:rFonts w:ascii="Consolas" w:eastAsia="Times New Roman" w:hAnsi="Consolas" w:cs="Times New Roman"/>
+          <w:color w:val="A52A2A"/>
+          <w:sz w:val="32"/>
+          <w:szCs w:val="32"/>
+          <w:lang w:eastAsia="fr-FR"/>
+        </w:rPr>
+        <w:t>xs:simpleType</w:t>
+      </w:r>
+      <w:proofErr w:type="spellEnd"/>
       <w:r>
         <w:rPr>
           <w:rFonts w:ascii="Consolas" w:eastAsia="Times New Roman" w:hAnsi="Consolas" w:cs="Times New Roman"/>
@@ -427,6 +469,7 @@
           <w:lang w:eastAsia="fr-FR"/>
         </w:rPr>
       </w:pPr>
+      <w:proofErr w:type="gramStart"/>
       <w:r>
         <w:rPr>
           <w:rFonts w:ascii="Consolas" w:eastAsia="Times New Roman" w:hAnsi="Consolas" w:cs="Times New Roman"/>
@@ -437,6 +480,7 @@
         </w:rPr>
         <w:t>xs:</w:t>
       </w:r>
+      <w:proofErr w:type="gramEnd"/>
       <w:r>
         <w:rPr>
           <w:rFonts w:ascii="Consolas" w:eastAsia="Times New Roman" w:hAnsi="Consolas" w:cs="Times New Roman"/>
@@ -468,6 +512,7 @@
         </w:rPr>
         <w:t>&lt;</w:t>
       </w:r>
+      <w:proofErr w:type="spellStart"/>
       <w:r>
         <w:rPr>
           <w:rFonts w:ascii="Consolas" w:eastAsia="Times New Roman" w:hAnsi="Consolas" w:cs="Times New Roman"/>
@@ -478,6 +523,7 @@
         </w:rPr>
         <w:t>xs:simpleType</w:t>
       </w:r>
+      <w:proofErr w:type="spellEnd"/>
       <w:r>
         <w:rPr>
           <w:rFonts w:ascii="Consolas" w:eastAsia="Times New Roman" w:hAnsi="Consolas" w:cs="Times New Roman"/>
@@ -509,6 +555,7 @@
         </w:rPr>
         <w:t>&lt;</w:t>
       </w:r>
+      <w:proofErr w:type="spellStart"/>
       <w:r>
         <w:rPr>
           <w:rFonts w:ascii="Consolas" w:eastAsia="Times New Roman" w:hAnsi="Consolas" w:cs="Times New Roman"/>
@@ -519,6 +566,7 @@
         </w:rPr>
         <w:t>xs:restriction</w:t>
       </w:r>
+      <w:proofErr w:type="spellEnd"/>
       <w:r>
         <w:rPr>
           <w:rFonts w:ascii="Consolas" w:eastAsia="Times New Roman" w:hAnsi="Consolas" w:cs="Times New Roman"/>
@@ -537,7 +585,18 @@
           <w:szCs w:val="32"/>
           <w:lang w:eastAsia="fr-FR"/>
         </w:rPr>
-        <w:t>="xs:</w:t>
+        <w:t>="</w:t>
+      </w:r>
+      <w:proofErr w:type="spellStart"/>
+      <w:r>
+        <w:rPr>
+          <w:rFonts w:ascii="Consolas" w:eastAsia="Times New Roman" w:hAnsi="Consolas" w:cs="Times New Roman"/>
+          <w:color w:val="0000CD"/>
+          <w:sz w:val="32"/>
+          <w:szCs w:val="32"/>
+          <w:lang w:eastAsia="fr-FR"/>
+        </w:rPr>
+        <w:t>xs:</w:t>
       </w:r>
       <w:r>
         <w:rPr>
@@ -549,6 +608,7 @@
         </w:rPr>
         <w:t>double</w:t>
       </w:r>
+      <w:proofErr w:type="spellEnd"/>
       <w:r>
         <w:rPr>
           <w:rFonts w:ascii="Consolas" w:eastAsia="Times New Roman" w:hAnsi="Consolas" w:cs="Times New Roman"/>
@@ -580,6 +640,7 @@
         </w:rPr>
         <w:t>&lt;</w:t>
       </w:r>
+      <w:proofErr w:type="spellStart"/>
       <w:r>
         <w:rPr>
           <w:rFonts w:ascii="Consolas" w:eastAsia="Times New Roman" w:hAnsi="Consolas" w:cs="Times New Roman"/>
@@ -590,6 +651,7 @@
         </w:rPr>
         <w:t>xs:minInclusive</w:t>
       </w:r>
+      <w:proofErr w:type="spellEnd"/>
       <w:r>
         <w:rPr>
           <w:rFonts w:ascii="Consolas" w:eastAsia="Times New Roman" w:hAnsi="Consolas" w:cs="Times New Roman"/>
@@ -780,8 +842,20 @@
           <w:szCs w:val="32"/>
           <w:lang w:eastAsia="fr-FR"/>
         </w:rPr>
-        <w:t>/xs:restriction</w:t>
-      </w:r>
+        <w:t>/</w:t>
+      </w:r>
+      <w:proofErr w:type="spellStart"/>
+      <w:r>
+        <w:rPr>
+          <w:rFonts w:ascii="Consolas" w:eastAsia="Times New Roman" w:hAnsi="Consolas" w:cs="Times New Roman"/>
+          <w:color w:val="A52A2A"/>
+          <w:sz w:val="32"/>
+          <w:szCs w:val="32"/>
+          <w:lang w:eastAsia="fr-FR"/>
+        </w:rPr>
+        <w:t>xs:restriction</w:t>
+      </w:r>
+      <w:proofErr w:type="spellEnd"/>
       <w:r>
         <w:rPr>
           <w:rFonts w:ascii="Consolas" w:eastAsia="Times New Roman" w:hAnsi="Consolas" w:cs="Times New Roman"/>
@@ -821,8 +895,20 @@
           <w:szCs w:val="32"/>
           <w:lang w:eastAsia="fr-FR"/>
         </w:rPr>
-        <w:t>/xs:simpleType</w:t>
-      </w:r>
+        <w:t>/</w:t>
+      </w:r>
+      <w:proofErr w:type="spellStart"/>
+      <w:r>
+        <w:rPr>
+          <w:rFonts w:ascii="Consolas" w:eastAsia="Times New Roman" w:hAnsi="Consolas" w:cs="Times New Roman"/>
+          <w:color w:val="A52A2A"/>
+          <w:sz w:val="32"/>
+          <w:szCs w:val="32"/>
+          <w:lang w:eastAsia="fr-FR"/>
+        </w:rPr>
+        <w:t>xs:simpleType</w:t>
+      </w:r>
+      <w:proofErr w:type="spellEnd"/>
       <w:r>
         <w:rPr>
           <w:rFonts w:ascii="Consolas" w:eastAsia="Times New Roman" w:hAnsi="Consolas" w:cs="Times New Roman"/>
@@ -877,6 +963,8 @@
           <w:lang w:eastAsia="fr-FR"/>
         </w:rPr>
       </w:pPr>
+      <w:proofErr w:type="spellStart"/>
+      <w:proofErr w:type="gramStart"/>
       <w:r>
         <w:rPr>
           <w:rFonts w:ascii="Consolas" w:eastAsia="Times New Roman" w:hAnsi="Consolas" w:cs="Times New Roman"/>
@@ -897,6 +985,8 @@
         </w:rPr>
         <w:t>clusive</w:t>
       </w:r>
+      <w:proofErr w:type="spellEnd"/>
+      <w:proofErr w:type="gramEnd"/>
       <w:r>
         <w:rPr>
           <w:rFonts w:ascii="Consolas" w:eastAsia="Times New Roman" w:hAnsi="Consolas" w:cs="Times New Roman"/>
@@ -942,6 +1032,8 @@
         </w:rPr>
         <w:t>&lt;</w:t>
       </w:r>
+      <w:proofErr w:type="spellStart"/>
+      <w:proofErr w:type="gramStart"/>
       <w:r>
         <w:rPr>
           <w:rFonts w:ascii="Consolas" w:hAnsi="Consolas"/>
@@ -949,8 +1041,19 @@
           <w:sz w:val="32"/>
           <w:szCs w:val="32"/>
         </w:rPr>
-        <w:t>xs:simpleType</w:t>
-      </w:r>
+        <w:t>xs:</w:t>
+      </w:r>
+      <w:proofErr w:type="gramEnd"/>
+      <w:r>
+        <w:rPr>
+          <w:rFonts w:ascii="Consolas" w:hAnsi="Consolas"/>
+          <w:color w:val="A52A2A"/>
+          <w:sz w:val="32"/>
+          <w:szCs w:val="32"/>
+        </w:rPr>
+        <w:t>simpleType</w:t>
+      </w:r>
+      <w:proofErr w:type="spellEnd"/>
       <w:r>
         <w:rPr>
           <w:rFonts w:ascii="Consolas" w:hAnsi="Consolas"/>
@@ -988,6 +1091,7 @@
         </w:rPr>
         <w:t>&lt;</w:t>
       </w:r>
+      <w:proofErr w:type="spellStart"/>
       <w:r>
         <w:rPr>
           <w:rFonts w:ascii="Consolas" w:hAnsi="Consolas"/>
@@ -997,6 +1101,7 @@
         </w:rPr>
         <w:t>xs:restriction</w:t>
       </w:r>
+      <w:proofErr w:type="spellEnd"/>
       <w:r>
         <w:rPr>
           <w:rFonts w:ascii="Consolas" w:hAnsi="Consolas"/>
@@ -1013,7 +1118,27 @@
           <w:sz w:val="32"/>
           <w:szCs w:val="32"/>
         </w:rPr>
-        <w:t>="xs:string"&gt;</w:t>
+        <w:t>="</w:t>
+      </w:r>
+      <w:proofErr w:type="spellStart"/>
+      <w:r>
+        <w:rPr>
+          <w:rFonts w:ascii="Consolas" w:hAnsi="Consolas"/>
+          <w:color w:val="0000CD"/>
+          <w:sz w:val="32"/>
+          <w:szCs w:val="32"/>
+        </w:rPr>
+        <w:t>xs:string</w:t>
+      </w:r>
+      <w:proofErr w:type="spellEnd"/>
+      <w:r>
+        <w:rPr>
+          <w:rFonts w:ascii="Consolas" w:hAnsi="Consolas"/>
+          <w:color w:val="0000CD"/>
+          <w:sz w:val="32"/>
+          <w:szCs w:val="32"/>
+        </w:rPr>
+        <w:t>"&gt;</w:t>
       </w:r>
       <w:r>
         <w:rPr>
@@ -1043,6 +1168,7 @@
         </w:rPr>
         <w:t>&lt;</w:t>
       </w:r>
+      <w:proofErr w:type="spellStart"/>
       <w:r>
         <w:rPr>
           <w:rFonts w:ascii="Consolas" w:hAnsi="Consolas"/>
@@ -1052,6 +1178,7 @@
         </w:rPr>
         <w:t>xs:pattern</w:t>
       </w:r>
+      <w:proofErr w:type="spellEnd"/>
       <w:r>
         <w:rPr>
           <w:rFonts w:ascii="Consolas" w:hAnsi="Consolas"/>
@@ -1223,8 +1350,30 @@
           <w:sz w:val="32"/>
           <w:szCs w:val="32"/>
         </w:rPr>
-        <w:t>/xs:restriction</w:t>
-      </w:r>
+        <w:t>/</w:t>
+      </w:r>
+      <w:proofErr w:type="spellStart"/>
+      <w:proofErr w:type="gramStart"/>
+      <w:r>
+        <w:rPr>
+          <w:rFonts w:ascii="Consolas" w:hAnsi="Consolas"/>
+          <w:color w:val="A52A2A"/>
+          <w:sz w:val="32"/>
+          <w:szCs w:val="32"/>
+        </w:rPr>
+        <w:t>xs:</w:t>
+      </w:r>
+      <w:proofErr w:type="gramEnd"/>
+      <w:r>
+        <w:rPr>
+          <w:rFonts w:ascii="Consolas" w:hAnsi="Consolas"/>
+          <w:color w:val="A52A2A"/>
+          <w:sz w:val="32"/>
+          <w:szCs w:val="32"/>
+        </w:rPr>
+        <w:t>restriction</w:t>
+      </w:r>
+      <w:proofErr w:type="spellEnd"/>
       <w:r>
         <w:rPr>
           <w:rFonts w:ascii="Consolas" w:hAnsi="Consolas"/>
@@ -1269,8 +1418,19 @@
           <w:sz w:val="32"/>
           <w:szCs w:val="32"/>
         </w:rPr>
-        <w:t>/xs:simpleType</w:t>
-      </w:r>
+        <w:t>/</w:t>
+      </w:r>
+      <w:proofErr w:type="spellStart"/>
+      <w:r>
+        <w:rPr>
+          <w:rFonts w:ascii="Consolas" w:hAnsi="Consolas"/>
+          <w:color w:val="A52A2A"/>
+          <w:sz w:val="32"/>
+          <w:szCs w:val="32"/>
+        </w:rPr>
+        <w:t>xs:simpleType</w:t>
+      </w:r>
+      <w:proofErr w:type="spellEnd"/>
       <w:r>
         <w:rPr>
           <w:rFonts w:ascii="Consolas" w:hAnsi="Consolas"/>
@@ -1338,6 +1498,7 @@
         </w:rPr>
         <w:t>&lt;</w:t>
       </w:r>
+      <w:proofErr w:type="spellStart"/>
       <w:r>
         <w:rPr>
           <w:rFonts w:ascii="Consolas" w:hAnsi="Consolas"/>
@@ -1347,6 +1508,7 @@
         </w:rPr>
         <w:t>xs:simpleType</w:t>
       </w:r>
+      <w:proofErr w:type="spellEnd"/>
       <w:r>
         <w:rPr>
           <w:rFonts w:ascii="Consolas" w:hAnsi="Consolas"/>
@@ -1384,6 +1546,7 @@
         </w:rPr>
         <w:t>&lt;</w:t>
       </w:r>
+      <w:proofErr w:type="spellStart"/>
       <w:r>
         <w:rPr>
           <w:rFonts w:ascii="Consolas" w:hAnsi="Consolas"/>
@@ -1393,6 +1556,7 @@
         </w:rPr>
         <w:t>xs:restriction</w:t>
       </w:r>
+      <w:proofErr w:type="spellEnd"/>
       <w:r>
         <w:rPr>
           <w:rFonts w:ascii="Consolas" w:hAnsi="Consolas"/>
@@ -1409,7 +1573,27 @@
           <w:sz w:val="32"/>
           <w:szCs w:val="32"/>
         </w:rPr>
-        <w:t>="xs:string"&gt;</w:t>
+        <w:t>="</w:t>
+      </w:r>
+      <w:proofErr w:type="spellStart"/>
+      <w:r>
+        <w:rPr>
+          <w:rFonts w:ascii="Consolas" w:hAnsi="Consolas"/>
+          <w:color w:val="0000CD"/>
+          <w:sz w:val="32"/>
+          <w:szCs w:val="32"/>
+        </w:rPr>
+        <w:t>xs:string</w:t>
+      </w:r>
+      <w:proofErr w:type="spellEnd"/>
+      <w:r>
+        <w:rPr>
+          <w:rFonts w:ascii="Consolas" w:hAnsi="Consolas"/>
+          <w:color w:val="0000CD"/>
+          <w:sz w:val="32"/>
+          <w:szCs w:val="32"/>
+        </w:rPr>
+        <w:t>"&gt;</w:t>
       </w:r>
       <w:r>
         <w:rPr>
@@ -1439,6 +1623,7 @@
         </w:rPr>
         <w:t>&lt;</w:t>
       </w:r>
+      <w:proofErr w:type="spellStart"/>
       <w:r>
         <w:rPr>
           <w:rFonts w:ascii="Consolas" w:hAnsi="Consolas"/>
@@ -1448,6 +1633,7 @@
         </w:rPr>
         <w:t>xs:length</w:t>
       </w:r>
+      <w:proofErr w:type="spellEnd"/>
       <w:r>
         <w:rPr>
           <w:rFonts w:ascii="Consolas" w:hAnsi="Consolas"/>
@@ -1528,8 +1714,19 @@
           <w:sz w:val="32"/>
           <w:szCs w:val="32"/>
         </w:rPr>
-        <w:t>/xs:restriction</w:t>
-      </w:r>
+        <w:t>/</w:t>
+      </w:r>
+      <w:proofErr w:type="spellStart"/>
+      <w:r>
+        <w:rPr>
+          <w:rFonts w:ascii="Consolas" w:hAnsi="Consolas"/>
+          <w:color w:val="A52A2A"/>
+          <w:sz w:val="32"/>
+          <w:szCs w:val="32"/>
+        </w:rPr>
+        <w:t>xs:restriction</w:t>
+      </w:r>
+      <w:proofErr w:type="spellEnd"/>
       <w:r>
         <w:rPr>
           <w:rFonts w:ascii="Consolas" w:hAnsi="Consolas"/>
@@ -1586,8 +1783,19 @@
           <w:sz w:val="32"/>
           <w:szCs w:val="32"/>
         </w:rPr>
-        <w:t>/xs:simpleType</w:t>
-      </w:r>
+        <w:t>/</w:t>
+      </w:r>
+      <w:proofErr w:type="spellStart"/>
+      <w:r>
+        <w:rPr>
+          <w:rFonts w:ascii="Consolas" w:hAnsi="Consolas"/>
+          <w:color w:val="A52A2A"/>
+          <w:sz w:val="32"/>
+          <w:szCs w:val="32"/>
+        </w:rPr>
+        <w:t>xs:simpleType</w:t>
+      </w:r>
+      <w:proofErr w:type="spellEnd"/>
       <w:r>
         <w:rPr>
           <w:rFonts w:ascii="Consolas" w:hAnsi="Consolas"/>
@@ -1615,6 +1823,7 @@
         </w:rPr>
         <w:t>&lt;</w:t>
       </w:r>
+      <w:proofErr w:type="spellStart"/>
       <w:r>
         <w:rPr>
           <w:rFonts w:ascii="Consolas" w:hAnsi="Consolas"/>
@@ -1624,6 +1833,7 @@
         </w:rPr>
         <w:t>xs:simpleType</w:t>
       </w:r>
+      <w:proofErr w:type="spellEnd"/>
       <w:r>
         <w:rPr>
           <w:rFonts w:ascii="Consolas" w:hAnsi="Consolas"/>
@@ -1661,6 +1871,7 @@
         </w:rPr>
         <w:t>&lt;</w:t>
       </w:r>
+      <w:proofErr w:type="spellStart"/>
       <w:r>
         <w:rPr>
           <w:rFonts w:ascii="Consolas" w:hAnsi="Consolas"/>
@@ -1670,6 +1881,7 @@
         </w:rPr>
         <w:t>xs:restriction</w:t>
       </w:r>
+      <w:proofErr w:type="spellEnd"/>
       <w:r>
         <w:rPr>
           <w:rFonts w:ascii="Consolas" w:hAnsi="Consolas"/>
@@ -1686,7 +1898,27 @@
           <w:sz w:val="32"/>
           <w:szCs w:val="32"/>
         </w:rPr>
-        <w:t>="xs:string"&gt;</w:t>
+        <w:t>="</w:t>
+      </w:r>
+      <w:proofErr w:type="spellStart"/>
+      <w:r>
+        <w:rPr>
+          <w:rFonts w:ascii="Consolas" w:hAnsi="Consolas"/>
+          <w:color w:val="0000CD"/>
+          <w:sz w:val="32"/>
+          <w:szCs w:val="32"/>
+        </w:rPr>
+        <w:t>xs:string</w:t>
+      </w:r>
+      <w:proofErr w:type="spellEnd"/>
+      <w:r>
+        <w:rPr>
+          <w:rFonts w:ascii="Consolas" w:hAnsi="Consolas"/>
+          <w:color w:val="0000CD"/>
+          <w:sz w:val="32"/>
+          <w:szCs w:val="32"/>
+        </w:rPr>
+        <w:t>"&gt;</w:t>
       </w:r>
       <w:r>
         <w:rPr>
@@ -1716,6 +1948,7 @@
         </w:rPr>
         <w:t>&lt;</w:t>
       </w:r>
+      <w:proofErr w:type="spellStart"/>
       <w:r>
         <w:rPr>
           <w:rFonts w:ascii="Consolas" w:hAnsi="Consolas"/>
@@ -1725,6 +1958,7 @@
         </w:rPr>
         <w:t>xs:enumeration</w:t>
       </w:r>
+      <w:proofErr w:type="spellEnd"/>
       <w:r>
         <w:rPr>
           <w:rFonts w:ascii="Consolas" w:hAnsi="Consolas"/>
@@ -1814,6 +2048,7 @@
         </w:rPr>
         <w:t>&lt;</w:t>
       </w:r>
+      <w:proofErr w:type="spellStart"/>
       <w:r>
         <w:rPr>
           <w:rFonts w:ascii="Consolas" w:hAnsi="Consolas"/>
@@ -1823,6 +2058,7 @@
         </w:rPr>
         <w:t>xs:enumeration</w:t>
       </w:r>
+      <w:proofErr w:type="spellEnd"/>
       <w:r>
         <w:rPr>
           <w:rFonts w:ascii="Consolas" w:hAnsi="Consolas"/>
@@ -1841,6 +2077,7 @@
         </w:rPr>
         <w:t>="</w:t>
       </w:r>
+      <w:proofErr w:type="spellStart"/>
       <w:r>
         <w:rPr>
           <w:sz w:val="32"/>
@@ -1848,6 +2085,7 @@
         </w:rPr>
         <w:t>gif</w:t>
       </w:r>
+      <w:proofErr w:type="spellEnd"/>
       <w:r>
         <w:rPr>
           <w:rFonts w:ascii="Consolas" w:hAnsi="Consolas"/>
@@ -1903,6 +2141,7 @@
         </w:rPr>
         <w:t>&lt;</w:t>
       </w:r>
+      <w:proofErr w:type="spellStart"/>
       <w:r>
         <w:rPr>
           <w:rFonts w:ascii="Consolas" w:hAnsi="Consolas"/>
@@ -1912,6 +2151,7 @@
         </w:rPr>
         <w:t>xs:enumeration</w:t>
       </w:r>
+      <w:proofErr w:type="spellEnd"/>
       <w:r>
         <w:rPr>
           <w:rFonts w:ascii="Consolas" w:hAnsi="Consolas"/>
@@ -2000,8 +2240,19 @@
           <w:sz w:val="32"/>
           <w:szCs w:val="32"/>
         </w:rPr>
-        <w:t>/xs:restriction</w:t>
-      </w:r>
+        <w:t>/</w:t>
+      </w:r>
+      <w:proofErr w:type="spellStart"/>
+      <w:r>
+        <w:rPr>
+          <w:rFonts w:ascii="Consolas" w:hAnsi="Consolas"/>
+          <w:color w:val="A52A2A"/>
+          <w:sz w:val="32"/>
+          <w:szCs w:val="32"/>
+        </w:rPr>
+        <w:t>xs:restriction</w:t>
+      </w:r>
+      <w:proofErr w:type="spellEnd"/>
       <w:r>
         <w:rPr>
           <w:rFonts w:ascii="Consolas" w:hAnsi="Consolas"/>
@@ -2046,8 +2297,19 @@
           <w:sz w:val="32"/>
           <w:szCs w:val="32"/>
         </w:rPr>
-        <w:t>/xs:simpleType</w:t>
-      </w:r>
+        <w:t>/</w:t>
+      </w:r>
+      <w:proofErr w:type="spellStart"/>
+      <w:r>
+        <w:rPr>
+          <w:rFonts w:ascii="Consolas" w:hAnsi="Consolas"/>
+          <w:color w:val="A52A2A"/>
+          <w:sz w:val="32"/>
+          <w:szCs w:val="32"/>
+        </w:rPr>
+        <w:t>xs:simpleType</w:t>
+      </w:r>
+      <w:proofErr w:type="spellEnd"/>
       <w:r>
         <w:rPr>
           <w:rFonts w:ascii="Consolas" w:hAnsi="Consolas"/>
@@ -2088,6 +2350,8 @@
           <w:szCs w:val="32"/>
         </w:rPr>
       </w:pPr>
+      <w:proofErr w:type="spellStart"/>
+      <w:proofErr w:type="gramStart"/>
       <w:r>
         <w:rPr>
           <w:rFonts w:ascii="Consolas" w:hAnsi="Consolas"/>
@@ -2097,6 +2361,7 @@
         </w:rPr>
         <w:t>xs:enumeration</w:t>
       </w:r>
+      <w:proofErr w:type="spellEnd"/>
       <w:r>
         <w:rPr>
           <w:rFonts w:ascii="Consolas" w:hAnsi="Consolas"/>
@@ -2112,7 +2377,16 @@
           <w:sz w:val="32"/>
           <w:szCs w:val="32"/>
         </w:rPr>
-        <w:t>, ressemble à ceci</w:t>
+        <w:t>,</w:t>
+      </w:r>
+      <w:proofErr w:type="gramEnd"/>
+      <w:r>
+        <w:rPr>
+          <w:rFonts w:ascii="Consolas" w:hAnsi="Consolas"/>
+          <w:sz w:val="32"/>
+          <w:szCs w:val="32"/>
+        </w:rPr>
+        <w:t xml:space="preserve"> ressemble à ceci</w:t>
       </w:r>
       <w:r>
         <w:rPr>
@@ -2142,6 +2416,8 @@
           <w:szCs w:val="32"/>
         </w:rPr>
       </w:pPr>
+      <w:proofErr w:type="spellStart"/>
+      <w:proofErr w:type="gramStart"/>
       <w:r>
         <w:rPr>
           <w:sz w:val="32"/>
@@ -2149,6 +2425,8 @@
         </w:rPr>
         <w:t>jpg</w:t>
       </w:r>
+      <w:proofErr w:type="spellEnd"/>
+      <w:proofErr w:type="gramEnd"/>
       <w:r>
         <w:rPr>
           <w:sz w:val="32"/>
@@ -2161,8 +2439,17 @@
           <w:sz w:val="32"/>
           <w:szCs w:val="32"/>
         </w:rPr>
-        <w:t xml:space="preserve"> gif</w:t>
-      </w:r>
+        <w:t xml:space="preserve"> </w:t>
+      </w:r>
+      <w:proofErr w:type="spellStart"/>
+      <w:r>
+        <w:rPr>
+          <w:sz w:val="32"/>
+          <w:szCs w:val="32"/>
+        </w:rPr>
+        <w:t>gif</w:t>
+      </w:r>
+      <w:proofErr w:type="spellEnd"/>
       <w:r>
         <w:rPr>
           <w:sz w:val="32"/>
@@ -2208,6 +2495,7 @@
         </w:rPr>
         <w:t>&lt;</w:t>
       </w:r>
+      <w:proofErr w:type="spellStart"/>
       <w:r>
         <w:rPr>
           <w:rFonts w:ascii="Consolas" w:eastAsia="Times New Roman" w:hAnsi="Consolas" w:cs="Times New Roman"/>
@@ -2218,6 +2506,7 @@
         </w:rPr>
         <w:t>xs:simpleType</w:t>
       </w:r>
+      <w:proofErr w:type="spellEnd"/>
       <w:r>
         <w:rPr>
           <w:rFonts w:ascii="Consolas" w:eastAsia="Times New Roman" w:hAnsi="Consolas" w:cs="Times New Roman"/>
@@ -2249,6 +2538,7 @@
         </w:rPr>
         <w:t>&lt;</w:t>
       </w:r>
+      <w:proofErr w:type="spellStart"/>
       <w:r>
         <w:rPr>
           <w:rFonts w:ascii="Consolas" w:eastAsia="Times New Roman" w:hAnsi="Consolas" w:cs="Times New Roman"/>
@@ -2259,6 +2549,7 @@
         </w:rPr>
         <w:t>xs:restriction</w:t>
       </w:r>
+      <w:proofErr w:type="spellEnd"/>
       <w:r>
         <w:rPr>
           <w:rFonts w:ascii="Consolas" w:eastAsia="Times New Roman" w:hAnsi="Consolas" w:cs="Times New Roman"/>
@@ -2277,7 +2568,18 @@
           <w:szCs w:val="32"/>
           <w:lang w:eastAsia="fr-FR"/>
         </w:rPr>
-        <w:t>="xs:</w:t>
+        <w:t>="</w:t>
+      </w:r>
+      <w:proofErr w:type="spellStart"/>
+      <w:r>
+        <w:rPr>
+          <w:rFonts w:ascii="Consolas" w:eastAsia="Times New Roman" w:hAnsi="Consolas" w:cs="Times New Roman"/>
+          <w:color w:val="0000CD"/>
+          <w:sz w:val="32"/>
+          <w:szCs w:val="32"/>
+          <w:lang w:eastAsia="fr-FR"/>
+        </w:rPr>
+        <w:t>xs:</w:t>
       </w:r>
       <w:r>
         <w:rPr>
@@ -2289,6 +2591,7 @@
         </w:rPr>
         <w:t>positiveinteger</w:t>
       </w:r>
+      <w:proofErr w:type="spellEnd"/>
       <w:r>
         <w:rPr>
           <w:rFonts w:ascii="Consolas" w:eastAsia="Times New Roman" w:hAnsi="Consolas" w:cs="Times New Roman"/>
@@ -2320,6 +2623,7 @@
         </w:rPr>
         <w:t>&lt;</w:t>
       </w:r>
+      <w:proofErr w:type="spellStart"/>
       <w:r>
         <w:rPr>
           <w:rFonts w:ascii="Consolas" w:eastAsia="Times New Roman" w:hAnsi="Consolas" w:cs="Times New Roman"/>
@@ -2340,6 +2644,7 @@
         </w:rPr>
         <w:t>pattern</w:t>
       </w:r>
+      <w:proofErr w:type="spellEnd"/>
       <w:r>
         <w:rPr>
           <w:rFonts w:ascii="Consolas" w:eastAsia="Times New Roman" w:hAnsi="Consolas" w:cs="Times New Roman"/>
@@ -2500,8 +2805,20 @@
           <w:szCs w:val="32"/>
           <w:lang w:eastAsia="fr-FR"/>
         </w:rPr>
-        <w:t>/xs:restriction</w:t>
-      </w:r>
+        <w:t>/</w:t>
+      </w:r>
+      <w:proofErr w:type="spellStart"/>
+      <w:r>
+        <w:rPr>
+          <w:rFonts w:ascii="Consolas" w:eastAsia="Times New Roman" w:hAnsi="Consolas" w:cs="Times New Roman"/>
+          <w:color w:val="A52A2A"/>
+          <w:sz w:val="32"/>
+          <w:szCs w:val="32"/>
+          <w:lang w:eastAsia="fr-FR"/>
+        </w:rPr>
+        <w:t>xs:restriction</w:t>
+      </w:r>
+      <w:proofErr w:type="spellEnd"/>
       <w:r>
         <w:rPr>
           <w:rFonts w:ascii="Consolas" w:eastAsia="Times New Roman" w:hAnsi="Consolas" w:cs="Times New Roman"/>
@@ -2541,8 +2858,20 @@
           <w:szCs w:val="32"/>
           <w:lang w:eastAsia="fr-FR"/>
         </w:rPr>
-        <w:t>/xs:simpleType</w:t>
-      </w:r>
+        <w:t>/</w:t>
+      </w:r>
+      <w:proofErr w:type="spellStart"/>
+      <w:r>
+        <w:rPr>
+          <w:rFonts w:ascii="Consolas" w:eastAsia="Times New Roman" w:hAnsi="Consolas" w:cs="Times New Roman"/>
+          <w:color w:val="A52A2A"/>
+          <w:sz w:val="32"/>
+          <w:szCs w:val="32"/>
+          <w:lang w:eastAsia="fr-FR"/>
+        </w:rPr>
+        <w:t>xs:simpleType</w:t>
+      </w:r>
+      <w:proofErr w:type="spellEnd"/>
       <w:r>
         <w:rPr>
           <w:rFonts w:ascii="Consolas" w:eastAsia="Times New Roman" w:hAnsi="Consolas" w:cs="Times New Roman"/>
@@ -2607,7 +2936,29 @@
           <w:lang w:eastAsia="fr-FR"/>
         </w:rPr>
         <w:lastRenderedPageBreak/>
-        <w:t xml:space="preserve">[a-z]{13}, les lettres sont repetées 13 fois </w:t>
+        <w:t xml:space="preserve">[a-z]{13}, les lettres sont </w:t>
+      </w:r>
+      <w:proofErr w:type="spellStart"/>
+      <w:r>
+        <w:rPr>
+          <w:rFonts w:ascii="Consolas" w:eastAsia="Times New Roman" w:hAnsi="Consolas" w:cs="Times New Roman"/>
+          <w:color w:val="0000CD"/>
+          <w:sz w:val="32"/>
+          <w:szCs w:val="32"/>
+          <w:lang w:eastAsia="fr-FR"/>
+        </w:rPr>
+        <w:t>repetées</w:t>
+      </w:r>
+      <w:proofErr w:type="spellEnd"/>
+      <w:r>
+        <w:rPr>
+          <w:rFonts w:ascii="Consolas" w:eastAsia="Times New Roman" w:hAnsi="Consolas" w:cs="Times New Roman"/>
+          <w:color w:val="0000CD"/>
+          <w:sz w:val="32"/>
+          <w:szCs w:val="32"/>
+          <w:lang w:eastAsia="fr-FR"/>
+        </w:rPr>
+        <w:t xml:space="preserve"> 13 fois </w:t>
       </w:r>
     </w:p>
     <w:p>
@@ -2631,15 +2982,49 @@
           <w:lang w:eastAsia="fr-FR"/>
         </w:rPr>
       </w:pPr>
-      <w:r>
-        <w:rPr>
-          <w:rFonts w:ascii="Consolas" w:eastAsia="Times New Roman" w:hAnsi="Consolas" w:cs="Times New Roman"/>
-          <w:color w:val="0000CD"/>
-          <w:sz w:val="32"/>
-          <w:szCs w:val="32"/>
-          <w:lang w:eastAsia="fr-FR"/>
-        </w:rPr>
-        <w:t>( [a-z]{13} ) {2},  les 13 lettres sont repêtées 2fois</w:t>
+      <w:proofErr w:type="gramStart"/>
+      <w:r>
+        <w:rPr>
+          <w:rFonts w:ascii="Consolas" w:eastAsia="Times New Roman" w:hAnsi="Consolas" w:cs="Times New Roman"/>
+          <w:color w:val="0000CD"/>
+          <w:sz w:val="32"/>
+          <w:szCs w:val="32"/>
+          <w:lang w:eastAsia="fr-FR"/>
+        </w:rPr>
+        <w:t>( [</w:t>
+      </w:r>
+      <w:proofErr w:type="gramEnd"/>
+      <w:r>
+        <w:rPr>
+          <w:rFonts w:ascii="Consolas" w:eastAsia="Times New Roman" w:hAnsi="Consolas" w:cs="Times New Roman"/>
+          <w:color w:val="0000CD"/>
+          <w:sz w:val="32"/>
+          <w:szCs w:val="32"/>
+          <w:lang w:eastAsia="fr-FR"/>
+        </w:rPr>
+        <w:t xml:space="preserve">a-z]{13} ) {2},  les 13 lettres sont </w:t>
+      </w:r>
+      <w:proofErr w:type="spellStart"/>
+      <w:r>
+        <w:rPr>
+          <w:rFonts w:ascii="Consolas" w:eastAsia="Times New Roman" w:hAnsi="Consolas" w:cs="Times New Roman"/>
+          <w:color w:val="0000CD"/>
+          <w:sz w:val="32"/>
+          <w:szCs w:val="32"/>
+          <w:lang w:eastAsia="fr-FR"/>
+        </w:rPr>
+        <w:t>repêtées</w:t>
+      </w:r>
+      <w:proofErr w:type="spellEnd"/>
+      <w:r>
+        <w:rPr>
+          <w:rFonts w:ascii="Consolas" w:eastAsia="Times New Roman" w:hAnsi="Consolas" w:cs="Times New Roman"/>
+          <w:color w:val="0000CD"/>
+          <w:sz w:val="32"/>
+          <w:szCs w:val="32"/>
+          <w:lang w:eastAsia="fr-FR"/>
+        </w:rPr>
+        <w:t xml:space="preserve"> 2fois</w:t>
       </w:r>
     </w:p>
     <w:p>
@@ -2702,7 +3087,25 @@
           <w:sz w:val="32"/>
           <w:szCs w:val="32"/>
         </w:rPr>
-        <w:t>&lt;neufs&gt;</w:t>
+        <w:t>&lt;</w:t>
+      </w:r>
+      <w:proofErr w:type="gramStart"/>
+      <w:r>
+        <w:rPr>
+          <w:rFonts w:ascii="Arial" w:hAnsi="Arial" w:cs="Arial"/>
+          <w:sz w:val="32"/>
+          <w:szCs w:val="32"/>
+        </w:rPr>
+        <w:t>neufs</w:t>
+      </w:r>
+      <w:proofErr w:type="gramEnd"/>
+      <w:r>
+        <w:rPr>
+          <w:rFonts w:ascii="Arial" w:hAnsi="Arial" w:cs="Arial"/>
+          <w:sz w:val="32"/>
+          <w:szCs w:val="32"/>
+        </w:rPr>
+        <w:t>&gt;</w:t>
       </w:r>
     </w:p>
     <w:p>
@@ -2742,7 +3145,25 @@
           <w:sz w:val="32"/>
           <w:szCs w:val="32"/>
         </w:rPr>
-        <w:t xml:space="preserve">            &lt;marque&gt;Renault&lt;/marque&gt;</w:t>
+        <w:t xml:space="preserve">            &lt;</w:t>
+      </w:r>
+      <w:proofErr w:type="gramStart"/>
+      <w:r>
+        <w:rPr>
+          <w:rFonts w:ascii="Arial" w:hAnsi="Arial" w:cs="Arial"/>
+          <w:sz w:val="32"/>
+          <w:szCs w:val="32"/>
+        </w:rPr>
+        <w:t>marque&gt;</w:t>
+      </w:r>
+      <w:proofErr w:type="gramEnd"/>
+      <w:r>
+        <w:rPr>
+          <w:rFonts w:ascii="Arial" w:hAnsi="Arial" w:cs="Arial"/>
+          <w:sz w:val="32"/>
+          <w:szCs w:val="32"/>
+        </w:rPr>
+        <w:t>Renault&lt;/marque&gt;</w:t>
       </w:r>
     </w:p>
     <w:p>
@@ -2762,7 +3183,53 @@
           <w:sz w:val="32"/>
           <w:szCs w:val="32"/>
         </w:rPr>
-        <w:t xml:space="preserve">            &lt;modele&gt;Clio IV&lt;/modele&gt;</w:t>
+        <w:t xml:space="preserve">            &lt;</w:t>
+      </w:r>
+      <w:proofErr w:type="spellStart"/>
+      <w:proofErr w:type="gramStart"/>
+      <w:r>
+        <w:rPr>
+          <w:rFonts w:ascii="Arial" w:hAnsi="Arial" w:cs="Arial"/>
+          <w:sz w:val="32"/>
+          <w:szCs w:val="32"/>
+        </w:rPr>
+        <w:t>modele</w:t>
+      </w:r>
+      <w:proofErr w:type="spellEnd"/>
+      <w:r>
+        <w:rPr>
+          <w:rFonts w:ascii="Arial" w:hAnsi="Arial" w:cs="Arial"/>
+          <w:sz w:val="32"/>
+          <w:szCs w:val="32"/>
+        </w:rPr>
+        <w:t>&gt;</w:t>
+      </w:r>
+      <w:proofErr w:type="gramEnd"/>
+      <w:r>
+        <w:rPr>
+          <w:rFonts w:ascii="Arial" w:hAnsi="Arial" w:cs="Arial"/>
+          <w:sz w:val="32"/>
+          <w:szCs w:val="32"/>
+        </w:rPr>
+        <w:t>Clio IV&lt;/</w:t>
+      </w:r>
+      <w:proofErr w:type="spellStart"/>
+      <w:r>
+        <w:rPr>
+          <w:rFonts w:ascii="Arial" w:hAnsi="Arial" w:cs="Arial"/>
+          <w:sz w:val="32"/>
+          <w:szCs w:val="32"/>
+        </w:rPr>
+        <w:t>modele</w:t>
+      </w:r>
+      <w:proofErr w:type="spellEnd"/>
+      <w:r>
+        <w:rPr>
+          <w:rFonts w:ascii="Arial" w:hAnsi="Arial" w:cs="Arial"/>
+          <w:sz w:val="32"/>
+          <w:szCs w:val="32"/>
+        </w:rPr>
+        <w:t>&gt;</w:t>
       </w:r>
     </w:p>
     <w:p>
@@ -2782,7 +3249,25 @@
           <w:sz w:val="32"/>
           <w:szCs w:val="32"/>
         </w:rPr>
-        <w:t xml:space="preserve">        &lt;/item&gt;</w:t>
+        <w:t xml:space="preserve">        &lt;/</w:t>
+      </w:r>
+      <w:proofErr w:type="gramStart"/>
+      <w:r>
+        <w:rPr>
+          <w:rFonts w:ascii="Arial" w:hAnsi="Arial" w:cs="Arial"/>
+          <w:sz w:val="32"/>
+          <w:szCs w:val="32"/>
+        </w:rPr>
+        <w:t>item</w:t>
+      </w:r>
+      <w:proofErr w:type="gramEnd"/>
+      <w:r>
+        <w:rPr>
+          <w:rFonts w:ascii="Arial" w:hAnsi="Arial" w:cs="Arial"/>
+          <w:sz w:val="32"/>
+          <w:szCs w:val="32"/>
+        </w:rPr>
+        <w:t>&gt;</w:t>
       </w:r>
     </w:p>
     <w:p>
@@ -2822,7 +3307,25 @@
           <w:sz w:val="32"/>
           <w:szCs w:val="32"/>
         </w:rPr>
-        <w:t xml:space="preserve">            &lt;marque&gt;BMW&lt;/marque&gt;</w:t>
+        <w:t xml:space="preserve">            &lt;</w:t>
+      </w:r>
+      <w:proofErr w:type="gramStart"/>
+      <w:r>
+        <w:rPr>
+          <w:rFonts w:ascii="Arial" w:hAnsi="Arial" w:cs="Arial"/>
+          <w:sz w:val="32"/>
+          <w:szCs w:val="32"/>
+        </w:rPr>
+        <w:t>marque&gt;</w:t>
+      </w:r>
+      <w:proofErr w:type="gramEnd"/>
+      <w:r>
+        <w:rPr>
+          <w:rFonts w:ascii="Arial" w:hAnsi="Arial" w:cs="Arial"/>
+          <w:sz w:val="32"/>
+          <w:szCs w:val="32"/>
+        </w:rPr>
+        <w:t>BMW&lt;/marque&gt;</w:t>
       </w:r>
     </w:p>
     <w:p>
@@ -2842,7 +3345,63 @@
           <w:sz w:val="32"/>
           <w:szCs w:val="32"/>
         </w:rPr>
-        <w:t xml:space="preserve">            &lt;modele&gt;Serie 5&lt;/modele&gt;</w:t>
+        <w:t xml:space="preserve">            &lt;</w:t>
+      </w:r>
+      <w:proofErr w:type="spellStart"/>
+      <w:proofErr w:type="gramStart"/>
+      <w:r>
+        <w:rPr>
+          <w:rFonts w:ascii="Arial" w:hAnsi="Arial" w:cs="Arial"/>
+          <w:sz w:val="32"/>
+          <w:szCs w:val="32"/>
+        </w:rPr>
+        <w:t>modele</w:t>
+      </w:r>
+      <w:proofErr w:type="spellEnd"/>
+      <w:r>
+        <w:rPr>
+          <w:rFonts w:ascii="Arial" w:hAnsi="Arial" w:cs="Arial"/>
+          <w:sz w:val="32"/>
+          <w:szCs w:val="32"/>
+        </w:rPr>
+        <w:t>&gt;</w:t>
+      </w:r>
+      <w:proofErr w:type="spellStart"/>
+      <w:proofErr w:type="gramEnd"/>
+      <w:r>
+        <w:rPr>
+          <w:rFonts w:ascii="Arial" w:hAnsi="Arial" w:cs="Arial"/>
+          <w:sz w:val="32"/>
+          <w:szCs w:val="32"/>
+        </w:rPr>
+        <w:t>Serie</w:t>
+      </w:r>
+      <w:proofErr w:type="spellEnd"/>
+      <w:r>
+        <w:rPr>
+          <w:rFonts w:ascii="Arial" w:hAnsi="Arial" w:cs="Arial"/>
+          <w:sz w:val="32"/>
+          <w:szCs w:val="32"/>
+        </w:rPr>
+        <w:t xml:space="preserve"> 5&lt;/</w:t>
+      </w:r>
+      <w:proofErr w:type="spellStart"/>
+      <w:r>
+        <w:rPr>
+          <w:rFonts w:ascii="Arial" w:hAnsi="Arial" w:cs="Arial"/>
+          <w:sz w:val="32"/>
+          <w:szCs w:val="32"/>
+        </w:rPr>
+        <w:t>modele</w:t>
+      </w:r>
+      <w:proofErr w:type="spellEnd"/>
+      <w:r>
+        <w:rPr>
+          <w:rFonts w:ascii="Arial" w:hAnsi="Arial" w:cs="Arial"/>
+          <w:sz w:val="32"/>
+          <w:szCs w:val="32"/>
+        </w:rPr>
+        <w:t>&gt;</w:t>
       </w:r>
     </w:p>
     <w:p>
@@ -2862,7 +3421,25 @@
           <w:sz w:val="32"/>
           <w:szCs w:val="32"/>
         </w:rPr>
-        <w:t xml:space="preserve">        &lt;/item&gt;</w:t>
+        <w:t xml:space="preserve">        &lt;/</w:t>
+      </w:r>
+      <w:proofErr w:type="gramStart"/>
+      <w:r>
+        <w:rPr>
+          <w:rFonts w:ascii="Arial" w:hAnsi="Arial" w:cs="Arial"/>
+          <w:sz w:val="32"/>
+          <w:szCs w:val="32"/>
+        </w:rPr>
+        <w:t>item</w:t>
+      </w:r>
+      <w:proofErr w:type="gramEnd"/>
+      <w:r>
+        <w:rPr>
+          <w:rFonts w:ascii="Arial" w:hAnsi="Arial" w:cs="Arial"/>
+          <w:sz w:val="32"/>
+          <w:szCs w:val="32"/>
+        </w:rPr>
+        <w:t>&gt;</w:t>
       </w:r>
     </w:p>
     <w:p>
@@ -2882,7 +3459,25 @@
           <w:sz w:val="32"/>
           <w:szCs w:val="32"/>
         </w:rPr>
-        <w:t xml:space="preserve">    &lt;/neufs&gt;</w:t>
+        <w:t xml:space="preserve">    &lt;/</w:t>
+      </w:r>
+      <w:proofErr w:type="gramStart"/>
+      <w:r>
+        <w:rPr>
+          <w:rFonts w:ascii="Arial" w:hAnsi="Arial" w:cs="Arial"/>
+          <w:sz w:val="32"/>
+          <w:szCs w:val="32"/>
+        </w:rPr>
+        <w:t>neufs</w:t>
+      </w:r>
+      <w:proofErr w:type="gramEnd"/>
+      <w:r>
+        <w:rPr>
+          <w:rFonts w:ascii="Arial" w:hAnsi="Arial" w:cs="Arial"/>
+          <w:sz w:val="32"/>
+          <w:szCs w:val="32"/>
+        </w:rPr>
+        <w:t>&gt;</w:t>
       </w:r>
     </w:p>
     <w:p>
@@ -2948,7 +3543,61 @@
           <w:sz w:val="32"/>
           <w:szCs w:val="32"/>
         </w:rPr>
-        <w:t xml:space="preserve">Chaque element contenant d’autres élements est  un complextype   et va avoir un nom si  ce n’est pas explicite </w:t>
+        <w:t xml:space="preserve">Chaque </w:t>
+      </w:r>
+      <w:proofErr w:type="spellStart"/>
+      <w:r>
+        <w:rPr>
+          <w:rFonts w:ascii="Arial" w:hAnsi="Arial" w:cs="Arial"/>
+          <w:sz w:val="32"/>
+          <w:szCs w:val="32"/>
+        </w:rPr>
+        <w:t>element</w:t>
+      </w:r>
+      <w:proofErr w:type="spellEnd"/>
+      <w:r>
+        <w:rPr>
+          <w:rFonts w:ascii="Arial" w:hAnsi="Arial" w:cs="Arial"/>
+          <w:sz w:val="32"/>
+          <w:szCs w:val="32"/>
+        </w:rPr>
+        <w:t xml:space="preserve"> contenant d’autres </w:t>
+      </w:r>
+      <w:proofErr w:type="spellStart"/>
+      <w:r>
+        <w:rPr>
+          <w:rFonts w:ascii="Arial" w:hAnsi="Arial" w:cs="Arial"/>
+          <w:sz w:val="32"/>
+          <w:szCs w:val="32"/>
+        </w:rPr>
+        <w:t>élements</w:t>
+      </w:r>
+      <w:proofErr w:type="spellEnd"/>
+      <w:r>
+        <w:rPr>
+          <w:rFonts w:ascii="Arial" w:hAnsi="Arial" w:cs="Arial"/>
+          <w:sz w:val="32"/>
+          <w:szCs w:val="32"/>
+        </w:rPr>
+        <w:t xml:space="preserve"> est  un </w:t>
+      </w:r>
+      <w:proofErr w:type="spellStart"/>
+      <w:r>
+        <w:rPr>
+          <w:rFonts w:ascii="Arial" w:hAnsi="Arial" w:cs="Arial"/>
+          <w:sz w:val="32"/>
+          <w:szCs w:val="32"/>
+        </w:rPr>
+        <w:t>complextype</w:t>
+      </w:r>
+      <w:proofErr w:type="spellEnd"/>
+      <w:r>
+        <w:rPr>
+          <w:rFonts w:ascii="Arial" w:hAnsi="Arial" w:cs="Arial"/>
+          <w:sz w:val="32"/>
+          <w:szCs w:val="32"/>
+        </w:rPr>
+        <w:t xml:space="preserve">   et va avoir un nom si  ce n’est pas explicite </w:t>
       </w:r>
     </w:p>
     <w:p>
@@ -2972,6 +3621,7 @@
         </w:rPr>
         <w:t>&lt;</w:t>
       </w:r>
+      <w:proofErr w:type="spellStart"/>
       <w:r>
         <w:rPr>
           <w:rStyle w:val="pl-ent"/>
@@ -2983,6 +3633,7 @@
         </w:rPr>
         <w:t>xs:complexType</w:t>
       </w:r>
+      <w:proofErr w:type="spellEnd"/>
       <w:r>
         <w:rPr>
           <w:rFonts w:ascii="Consolas" w:hAnsi="Consolas"/>
@@ -2993,6 +3644,7 @@
         </w:rPr>
         <w:t xml:space="preserve"> </w:t>
       </w:r>
+      <w:proofErr w:type="spellStart"/>
       <w:r>
         <w:rPr>
           <w:rStyle w:val="pl-e"/>
@@ -3004,6 +3656,7 @@
         </w:rPr>
         <w:t>name</w:t>
       </w:r>
+      <w:proofErr w:type="spellEnd"/>
       <w:r>
         <w:rPr>
           <w:rFonts w:ascii="Consolas" w:hAnsi="Consolas"/>
@@ -3111,6 +3764,8 @@
         </w:rPr>
         <w:t>&lt;/</w:t>
       </w:r>
+      <w:proofErr w:type="spellStart"/>
+      <w:proofErr w:type="gramStart"/>
       <w:r>
         <w:rPr>
           <w:rStyle w:val="pl-ent"/>
@@ -3120,8 +3775,21 @@
           <w:szCs w:val="32"/>
           <w:shd w:val="clear" w:color="auto" w:fill="FFFFFF"/>
         </w:rPr>
-        <w:t>xs:complexType</w:t>
-      </w:r>
+        <w:t>xs:</w:t>
+      </w:r>
+      <w:proofErr w:type="gramEnd"/>
+      <w:r>
+        <w:rPr>
+          <w:rStyle w:val="pl-ent"/>
+          <w:rFonts w:ascii="Consolas" w:hAnsi="Consolas"/>
+          <w:color w:val="22863A"/>
+          <w:sz w:val="32"/>
+          <w:szCs w:val="32"/>
+          <w:shd w:val="clear" w:color="auto" w:fill="FFFFFF"/>
+        </w:rPr>
+        <w:t>complexType</w:t>
+      </w:r>
+      <w:proofErr w:type="spellEnd"/>
       <w:r>
         <w:rPr>
           <w:rFonts w:ascii="Consolas" w:hAnsi="Consolas"/>
@@ -3163,7 +3831,95 @@
           <w:szCs w:val="32"/>
           <w:lang w:eastAsia="fr-FR"/>
         </w:rPr>
-        <w:t>Et les elements  composants l’element  complexe contituent une  sequence :</w:t>
+        <w:t xml:space="preserve">Et les </w:t>
+      </w:r>
+      <w:proofErr w:type="spellStart"/>
+      <w:r>
+        <w:rPr>
+          <w:rFonts w:ascii="Consolas" w:eastAsia="Times New Roman" w:hAnsi="Consolas" w:cs="Times New Roman"/>
+          <w:color w:val="000000"/>
+          <w:sz w:val="32"/>
+          <w:szCs w:val="32"/>
+          <w:lang w:eastAsia="fr-FR"/>
+        </w:rPr>
+        <w:t>elements</w:t>
+      </w:r>
+      <w:proofErr w:type="spellEnd"/>
+      <w:r>
+        <w:rPr>
+          <w:rFonts w:ascii="Consolas" w:eastAsia="Times New Roman" w:hAnsi="Consolas" w:cs="Times New Roman"/>
+          <w:color w:val="000000"/>
+          <w:sz w:val="32"/>
+          <w:szCs w:val="32"/>
+          <w:lang w:eastAsia="fr-FR"/>
+        </w:rPr>
+        <w:t xml:space="preserve">  composants l’</w:t>
+      </w:r>
+      <w:proofErr w:type="spellStart"/>
+      <w:r>
+        <w:rPr>
+          <w:rFonts w:ascii="Consolas" w:eastAsia="Times New Roman" w:hAnsi="Consolas" w:cs="Times New Roman"/>
+          <w:color w:val="000000"/>
+          <w:sz w:val="32"/>
+          <w:szCs w:val="32"/>
+          <w:lang w:eastAsia="fr-FR"/>
+        </w:rPr>
+        <w:t>element</w:t>
+      </w:r>
+      <w:proofErr w:type="spellEnd"/>
+      <w:r>
+        <w:rPr>
+          <w:rFonts w:ascii="Consolas" w:eastAsia="Times New Roman" w:hAnsi="Consolas" w:cs="Times New Roman"/>
+          <w:color w:val="000000"/>
+          <w:sz w:val="32"/>
+          <w:szCs w:val="32"/>
+          <w:lang w:eastAsia="fr-FR"/>
+        </w:rPr>
+        <w:t xml:space="preserve">  complexe </w:t>
+      </w:r>
+      <w:proofErr w:type="spellStart"/>
+      <w:r>
+        <w:rPr>
+          <w:rFonts w:ascii="Consolas" w:eastAsia="Times New Roman" w:hAnsi="Consolas" w:cs="Times New Roman"/>
+          <w:color w:val="000000"/>
+          <w:sz w:val="32"/>
+          <w:szCs w:val="32"/>
+          <w:lang w:eastAsia="fr-FR"/>
+        </w:rPr>
+        <w:t>contituent</w:t>
+      </w:r>
+      <w:proofErr w:type="spellEnd"/>
+      <w:r>
+        <w:rPr>
+          <w:rFonts w:ascii="Consolas" w:eastAsia="Times New Roman" w:hAnsi="Consolas" w:cs="Times New Roman"/>
+          <w:color w:val="000000"/>
+          <w:sz w:val="32"/>
+          <w:szCs w:val="32"/>
+          <w:lang w:eastAsia="fr-FR"/>
+        </w:rPr>
+        <w:t xml:space="preserve"> une  </w:t>
+      </w:r>
+      <w:proofErr w:type="spellStart"/>
+      <w:r>
+        <w:rPr>
+          <w:rFonts w:ascii="Consolas" w:eastAsia="Times New Roman" w:hAnsi="Consolas" w:cs="Times New Roman"/>
+          <w:color w:val="000000"/>
+          <w:sz w:val="32"/>
+          <w:szCs w:val="32"/>
+          <w:lang w:eastAsia="fr-FR"/>
+        </w:rPr>
+        <w:t>sequence</w:t>
+      </w:r>
+      <w:proofErr w:type="spellEnd"/>
+      <w:r>
+        <w:rPr>
+          <w:rFonts w:ascii="Consolas" w:eastAsia="Times New Roman" w:hAnsi="Consolas" w:cs="Times New Roman"/>
+          <w:color w:val="000000"/>
+          <w:sz w:val="32"/>
+          <w:szCs w:val="32"/>
+          <w:lang w:eastAsia="fr-FR"/>
+        </w:rPr>
+        <w:t> :</w:t>
       </w:r>
     </w:p>
     <w:tbl>
@@ -3216,7 +3972,29 @@
                 <w:szCs w:val="28"/>
                 <w:lang w:eastAsia="fr-FR"/>
               </w:rPr>
-              <w:t xml:space="preserve"> &lt;xs :</w:t>
+              <w:t xml:space="preserve"> &lt;</w:t>
+            </w:r>
+            <w:proofErr w:type="spellStart"/>
+            <w:r>
+              <w:rPr>
+                <w:rFonts w:ascii="Consolas" w:eastAsia="Times New Roman" w:hAnsi="Consolas" w:cs="Segoe UI"/>
+                <w:color w:val="24292E"/>
+                <w:sz w:val="28"/>
+                <w:szCs w:val="28"/>
+                <w:lang w:eastAsia="fr-FR"/>
+              </w:rPr>
+              <w:t>xs</w:t>
+            </w:r>
+            <w:proofErr w:type="spellEnd"/>
+            <w:r>
+              <w:rPr>
+                <w:rFonts w:ascii="Consolas" w:eastAsia="Times New Roman" w:hAnsi="Consolas" w:cs="Segoe UI"/>
+                <w:color w:val="24292E"/>
+                <w:sz w:val="28"/>
+                <w:szCs w:val="28"/>
+                <w:lang w:eastAsia="fr-FR"/>
+              </w:rPr>
+              <w:t> :</w:t>
             </w:r>
           </w:p>
         </w:tc>
@@ -3243,6 +4021,7 @@
                 <w:lang w:eastAsia="fr-FR"/>
               </w:rPr>
             </w:pPr>
+            <w:proofErr w:type="spellStart"/>
             <w:r>
               <w:rPr>
                 <w:rFonts w:ascii="Consolas" w:eastAsia="Times New Roman" w:hAnsi="Consolas" w:cs="Segoe UI"/>
@@ -3253,6 +4032,7 @@
               </w:rPr>
               <w:t>Sequence</w:t>
             </w:r>
+            <w:proofErr w:type="spellEnd"/>
             <w:r>
               <w:rPr>
                 <w:rFonts w:ascii="Consolas" w:eastAsia="Times New Roman" w:hAnsi="Consolas" w:cs="Segoe UI"/>
@@ -3317,6 +4097,7 @@
               </w:rPr>
               <w:t>&lt;</w:t>
             </w:r>
+            <w:proofErr w:type="spellStart"/>
             <w:r>
               <w:rPr>
                 <w:rFonts w:ascii="Consolas" w:eastAsia="Times New Roman" w:hAnsi="Consolas" w:cs="Segoe UI"/>
@@ -3327,6 +4108,7 @@
               </w:rPr>
               <w:t>xs:element</w:t>
             </w:r>
+            <w:proofErr w:type="spellEnd"/>
             <w:r>
               <w:rPr>
                 <w:rFonts w:ascii="Consolas" w:eastAsia="Times New Roman" w:hAnsi="Consolas" w:cs="Segoe UI"/>
@@ -3337,6 +4119,7 @@
               </w:rPr>
               <w:t xml:space="preserve"> </w:t>
             </w:r>
+            <w:proofErr w:type="spellStart"/>
             <w:r>
               <w:rPr>
                 <w:rFonts w:ascii="Consolas" w:eastAsia="Times New Roman" w:hAnsi="Consolas" w:cs="Segoe UI"/>
@@ -3347,6 +4130,7 @@
               </w:rPr>
               <w:t>name</w:t>
             </w:r>
+            <w:proofErr w:type="spellEnd"/>
             <w:r>
               <w:rPr>
                 <w:rFonts w:ascii="Consolas" w:eastAsia="Times New Roman" w:hAnsi="Consolas" w:cs="Segoe UI"/>
@@ -3405,7 +4189,29 @@
                 <w:szCs w:val="28"/>
                 <w:lang w:eastAsia="fr-FR"/>
               </w:rPr>
-              <w:t>"xs:string"</w:t>
+              <w:t>"</w:t>
+            </w:r>
+            <w:proofErr w:type="spellStart"/>
+            <w:r>
+              <w:rPr>
+                <w:rFonts w:ascii="Consolas" w:eastAsia="Times New Roman" w:hAnsi="Consolas" w:cs="Segoe UI"/>
+                <w:color w:val="032F62"/>
+                <w:sz w:val="28"/>
+                <w:szCs w:val="28"/>
+                <w:lang w:eastAsia="fr-FR"/>
+              </w:rPr>
+              <w:t>xs:string</w:t>
+            </w:r>
+            <w:proofErr w:type="spellEnd"/>
+            <w:r>
+              <w:rPr>
+                <w:rFonts w:ascii="Consolas" w:eastAsia="Times New Roman" w:hAnsi="Consolas" w:cs="Segoe UI"/>
+                <w:color w:val="032F62"/>
+                <w:sz w:val="28"/>
+                <w:szCs w:val="28"/>
+                <w:lang w:eastAsia="fr-FR"/>
+              </w:rPr>
+              <w:t>"</w:t>
             </w:r>
             <w:r>
               <w:rPr>
@@ -3502,6 +4308,7 @@
               <w:tab/>
               <w:t>&lt;</w:t>
             </w:r>
+            <w:proofErr w:type="spellStart"/>
             <w:r>
               <w:rPr>
                 <w:rFonts w:ascii="Consolas" w:eastAsia="Times New Roman" w:hAnsi="Consolas" w:cs="Segoe UI"/>
@@ -3512,6 +4319,7 @@
               </w:rPr>
               <w:t>xs:element</w:t>
             </w:r>
+            <w:proofErr w:type="spellEnd"/>
             <w:r>
               <w:rPr>
                 <w:rFonts w:ascii="Consolas" w:eastAsia="Times New Roman" w:hAnsi="Consolas" w:cs="Segoe UI"/>
@@ -3522,6 +4330,7 @@
               </w:rPr>
               <w:t xml:space="preserve"> </w:t>
             </w:r>
+            <w:proofErr w:type="spellStart"/>
             <w:r>
               <w:rPr>
                 <w:rFonts w:ascii="Consolas" w:eastAsia="Times New Roman" w:hAnsi="Consolas" w:cs="Segoe UI"/>
@@ -3532,6 +4341,7 @@
               </w:rPr>
               <w:t>name</w:t>
             </w:r>
+            <w:proofErr w:type="spellEnd"/>
             <w:r>
               <w:rPr>
                 <w:rFonts w:ascii="Consolas" w:eastAsia="Times New Roman" w:hAnsi="Consolas" w:cs="Segoe UI"/>
@@ -3550,7 +4360,29 @@
                 <w:szCs w:val="28"/>
                 <w:lang w:eastAsia="fr-FR"/>
               </w:rPr>
-              <w:t>"modele"</w:t>
+              <w:t>"</w:t>
+            </w:r>
+            <w:proofErr w:type="spellStart"/>
+            <w:r>
+              <w:rPr>
+                <w:rFonts w:ascii="Consolas" w:eastAsia="Times New Roman" w:hAnsi="Consolas" w:cs="Segoe UI"/>
+                <w:color w:val="032F62"/>
+                <w:sz w:val="28"/>
+                <w:szCs w:val="28"/>
+                <w:lang w:eastAsia="fr-FR"/>
+              </w:rPr>
+              <w:t>modele</w:t>
+            </w:r>
+            <w:proofErr w:type="spellEnd"/>
+            <w:r>
+              <w:rPr>
+                <w:rFonts w:ascii="Consolas" w:eastAsia="Times New Roman" w:hAnsi="Consolas" w:cs="Segoe UI"/>
+                <w:color w:val="032F62"/>
+                <w:sz w:val="28"/>
+                <w:szCs w:val="28"/>
+                <w:lang w:eastAsia="fr-FR"/>
+              </w:rPr>
+              <w:t>"</w:t>
             </w:r>
             <w:r>
               <w:rPr>
@@ -3590,7 +4422,29 @@
                 <w:szCs w:val="28"/>
                 <w:lang w:eastAsia="fr-FR"/>
               </w:rPr>
-              <w:t>"xs:string"</w:t>
+              <w:t>"</w:t>
+            </w:r>
+            <w:proofErr w:type="spellStart"/>
+            <w:r>
+              <w:rPr>
+                <w:rFonts w:ascii="Consolas" w:eastAsia="Times New Roman" w:hAnsi="Consolas" w:cs="Segoe UI"/>
+                <w:color w:val="032F62"/>
+                <w:sz w:val="28"/>
+                <w:szCs w:val="28"/>
+                <w:lang w:eastAsia="fr-FR"/>
+              </w:rPr>
+              <w:t>xs:string</w:t>
+            </w:r>
+            <w:proofErr w:type="spellEnd"/>
+            <w:r>
+              <w:rPr>
+                <w:rFonts w:ascii="Consolas" w:eastAsia="Times New Roman" w:hAnsi="Consolas" w:cs="Segoe UI"/>
+                <w:color w:val="032F62"/>
+                <w:sz w:val="28"/>
+                <w:szCs w:val="28"/>
+                <w:lang w:eastAsia="fr-FR"/>
+              </w:rPr>
+              <w:t>"</w:t>
             </w:r>
             <w:r>
               <w:rPr>
@@ -3722,6 +4576,7 @@
               </w:rPr>
               <w:t>&lt;/</w:t>
             </w:r>
+            <w:proofErr w:type="spellStart"/>
             <w:r>
               <w:rPr>
                 <w:rFonts w:ascii="Consolas" w:eastAsia="Times New Roman" w:hAnsi="Consolas" w:cs="Segoe UI"/>
@@ -3732,6 +4587,7 @@
               </w:rPr>
               <w:t>xs:sequence</w:t>
             </w:r>
+            <w:proofErr w:type="spellEnd"/>
             <w:r>
               <w:rPr>
                 <w:rFonts w:ascii="Consolas" w:eastAsia="Times New Roman" w:hAnsi="Consolas" w:cs="Segoe UI"/>
@@ -3766,6 +4622,239 @@
                 <w:lang w:eastAsia="fr-FR"/>
               </w:rPr>
             </w:pPr>
+          </w:p>
+          <w:p>
+            <w:pPr>
+              <w:spacing w:after="0" w:line="166" w:lineRule="atLeast"/>
+              <w:rPr>
+                <w:rFonts w:ascii="Consolas" w:eastAsia="Times New Roman" w:hAnsi="Consolas" w:cs="Segoe UI"/>
+                <w:color w:val="24292E"/>
+                <w:sz w:val="28"/>
+                <w:szCs w:val="28"/>
+                <w:lang w:eastAsia="fr-FR"/>
+              </w:rPr>
+            </w:pPr>
+            <w:r>
+              <w:rPr>
+                <w:rFonts w:ascii="Consolas" w:eastAsia="Times New Roman" w:hAnsi="Consolas" w:cs="Segoe UI"/>
+                <w:color w:val="24292E"/>
+                <w:sz w:val="28"/>
+                <w:szCs w:val="28"/>
+                <w:lang w:eastAsia="fr-FR"/>
+              </w:rPr>
+              <w:t xml:space="preserve">Si ces </w:t>
+            </w:r>
+            <w:proofErr w:type="spellStart"/>
+            <w:r>
+              <w:rPr>
+                <w:rFonts w:ascii="Consolas" w:eastAsia="Times New Roman" w:hAnsi="Consolas" w:cs="Segoe UI"/>
+                <w:color w:val="24292E"/>
+                <w:sz w:val="28"/>
+                <w:szCs w:val="28"/>
+                <w:lang w:eastAsia="fr-FR"/>
+              </w:rPr>
+              <w:t>elements</w:t>
+            </w:r>
+            <w:proofErr w:type="spellEnd"/>
+            <w:r>
+              <w:rPr>
+                <w:rFonts w:ascii="Consolas" w:eastAsia="Times New Roman" w:hAnsi="Consolas" w:cs="Segoe UI"/>
+                <w:color w:val="24292E"/>
+                <w:sz w:val="28"/>
+                <w:szCs w:val="28"/>
+                <w:lang w:eastAsia="fr-FR"/>
+              </w:rPr>
+              <w:t xml:space="preserve"> ont  des attributs ; ils seront ajoutés  comme suit :</w:t>
+            </w:r>
+          </w:p>
+          <w:p>
+            <w:pPr>
+              <w:spacing w:after="0" w:line="166" w:lineRule="atLeast"/>
+              <w:rPr>
+                <w:rFonts w:ascii="Consolas" w:eastAsia="Times New Roman" w:hAnsi="Consolas" w:cs="Segoe UI"/>
+                <w:color w:val="24292E"/>
+                <w:sz w:val="28"/>
+                <w:szCs w:val="28"/>
+                <w:lang w:eastAsia="fr-FR"/>
+              </w:rPr>
+            </w:pPr>
+          </w:p>
+          <w:p>
+            <w:pPr>
+              <w:spacing w:after="0" w:line="166" w:lineRule="atLeast"/>
+              <w:rPr>
+                <w:rFonts w:ascii="Consolas" w:eastAsia="Times New Roman" w:hAnsi="Consolas" w:cs="Segoe UI"/>
+                <w:color w:val="24292E"/>
+                <w:sz w:val="32"/>
+                <w:szCs w:val="32"/>
+                <w:lang w:eastAsia="fr-FR"/>
+              </w:rPr>
+            </w:pPr>
+            <w:r>
+              <w:rPr>
+                <w:rFonts w:ascii="Consolas" w:hAnsi="Consolas"/>
+                <w:color w:val="24292E"/>
+                <w:sz w:val="32"/>
+                <w:szCs w:val="32"/>
+                <w:shd w:val="clear" w:color="auto" w:fill="FFFFFF"/>
+              </w:rPr>
+              <w:t>&lt;</w:t>
+            </w:r>
+            <w:proofErr w:type="spellStart"/>
+            <w:r>
+              <w:rPr>
+                <w:rStyle w:val="pl-ent"/>
+                <w:rFonts w:ascii="Consolas" w:hAnsi="Consolas"/>
+                <w:color w:val="22863A"/>
+                <w:sz w:val="32"/>
+                <w:szCs w:val="32"/>
+                <w:shd w:val="clear" w:color="auto" w:fill="FFFFFF"/>
+              </w:rPr>
+              <w:t>xs:attribute</w:t>
+            </w:r>
+            <w:proofErr w:type="spellEnd"/>
+            <w:r>
+              <w:rPr>
+                <w:rFonts w:ascii="Consolas" w:hAnsi="Consolas"/>
+                <w:color w:val="24292E"/>
+                <w:sz w:val="32"/>
+                <w:szCs w:val="32"/>
+                <w:shd w:val="clear" w:color="auto" w:fill="FFFFFF"/>
+              </w:rPr>
+              <w:t xml:space="preserve"> </w:t>
+            </w:r>
+            <w:proofErr w:type="spellStart"/>
+            <w:r>
+              <w:rPr>
+                <w:rStyle w:val="pl-e"/>
+                <w:rFonts w:ascii="Consolas" w:hAnsi="Consolas"/>
+                <w:color w:val="6F42C1"/>
+                <w:sz w:val="32"/>
+                <w:szCs w:val="32"/>
+                <w:shd w:val="clear" w:color="auto" w:fill="FFFFFF"/>
+              </w:rPr>
+              <w:t>name</w:t>
+            </w:r>
+            <w:proofErr w:type="spellEnd"/>
+            <w:r>
+              <w:rPr>
+                <w:rFonts w:ascii="Consolas" w:hAnsi="Consolas"/>
+                <w:color w:val="24292E"/>
+                <w:sz w:val="32"/>
+                <w:szCs w:val="32"/>
+                <w:shd w:val="clear" w:color="auto" w:fill="FFFFFF"/>
+              </w:rPr>
+              <w:t>=</w:t>
+            </w:r>
+            <w:r>
+              <w:rPr>
+                <w:rStyle w:val="pl-pds"/>
+                <w:rFonts w:ascii="Consolas" w:hAnsi="Consolas"/>
+                <w:color w:val="032F62"/>
+                <w:sz w:val="32"/>
+                <w:szCs w:val="32"/>
+                <w:shd w:val="clear" w:color="auto" w:fill="FFFFFF"/>
+              </w:rPr>
+              <w:t>"</w:t>
+            </w:r>
+            <w:r>
+              <w:rPr>
+                <w:rStyle w:val="pl-s"/>
+                <w:rFonts w:ascii="Consolas" w:hAnsi="Consolas"/>
+                <w:color w:val="032F62"/>
+                <w:sz w:val="32"/>
+                <w:szCs w:val="32"/>
+                <w:shd w:val="clear" w:color="auto" w:fill="FFFFFF"/>
+              </w:rPr>
+              <w:t>prix</w:t>
+            </w:r>
+            <w:r>
+              <w:rPr>
+                <w:rStyle w:val="pl-pds"/>
+                <w:rFonts w:ascii="Consolas" w:hAnsi="Consolas"/>
+                <w:color w:val="032F62"/>
+                <w:sz w:val="32"/>
+                <w:szCs w:val="32"/>
+                <w:shd w:val="clear" w:color="auto" w:fill="FFFFFF"/>
+              </w:rPr>
+              <w:t>"</w:t>
+            </w:r>
+            <w:r>
+              <w:rPr>
+                <w:rFonts w:ascii="Consolas" w:hAnsi="Consolas"/>
+                <w:color w:val="24292E"/>
+                <w:sz w:val="32"/>
+                <w:szCs w:val="32"/>
+                <w:shd w:val="clear" w:color="auto" w:fill="FFFFFF"/>
+              </w:rPr>
+              <w:t xml:space="preserve"> </w:t>
+            </w:r>
+            <w:r>
+              <w:rPr>
+                <w:rStyle w:val="pl-e"/>
+                <w:rFonts w:ascii="Consolas" w:hAnsi="Consolas"/>
+                <w:color w:val="6F42C1"/>
+                <w:sz w:val="32"/>
+                <w:szCs w:val="32"/>
+                <w:shd w:val="clear" w:color="auto" w:fill="FFFFFF"/>
+              </w:rPr>
+              <w:t>type</w:t>
+            </w:r>
+            <w:r>
+              <w:rPr>
+                <w:rFonts w:ascii="Consolas" w:hAnsi="Consolas"/>
+                <w:color w:val="24292E"/>
+                <w:sz w:val="32"/>
+                <w:szCs w:val="32"/>
+                <w:shd w:val="clear" w:color="auto" w:fill="FFFFFF"/>
+              </w:rPr>
+              <w:t>=</w:t>
+            </w:r>
+            <w:r>
+              <w:rPr>
+                <w:rStyle w:val="pl-pds"/>
+                <w:rFonts w:ascii="Consolas" w:hAnsi="Consolas"/>
+                <w:color w:val="032F62"/>
+                <w:sz w:val="32"/>
+                <w:szCs w:val="32"/>
+                <w:shd w:val="clear" w:color="auto" w:fill="FFFFFF"/>
+              </w:rPr>
+              <w:t>"</w:t>
+            </w:r>
+            <w:proofErr w:type="spellStart"/>
+            <w:r>
+              <w:rPr>
+                <w:rStyle w:val="pl-s"/>
+                <w:rFonts w:ascii="Consolas" w:hAnsi="Consolas"/>
+                <w:color w:val="032F62"/>
+                <w:sz w:val="32"/>
+                <w:szCs w:val="32"/>
+                <w:shd w:val="clear" w:color="auto" w:fill="FFFFFF"/>
+              </w:rPr>
+              <w:t>xs:positiveInteger</w:t>
+            </w:r>
+            <w:proofErr w:type="spellEnd"/>
+            <w:r>
+              <w:rPr>
+                <w:rStyle w:val="pl-pds"/>
+                <w:rFonts w:ascii="Consolas" w:hAnsi="Consolas"/>
+                <w:color w:val="032F62"/>
+                <w:sz w:val="32"/>
+                <w:szCs w:val="32"/>
+                <w:shd w:val="clear" w:color="auto" w:fill="FFFFFF"/>
+              </w:rPr>
+              <w:t>"</w:t>
+            </w:r>
+            <w:r>
+              <w:rPr>
+                <w:rFonts w:ascii="Consolas" w:hAnsi="Consolas"/>
+                <w:color w:val="24292E"/>
+                <w:sz w:val="32"/>
+                <w:szCs w:val="32"/>
+                <w:shd w:val="clear" w:color="auto" w:fill="FFFFFF"/>
+              </w:rPr>
+              <w:t>/&gt;</w:t>
+            </w:r>
           </w:p>
         </w:tc>
       </w:tr>
@@ -3799,6 +4888,1226 @@
         </w:rPr>
         <w:br/>
       </w:r>
+      <w:proofErr w:type="gramStart"/>
+      <w:r>
+        <w:rPr>
+          <w:rFonts w:ascii="Consolas" w:hAnsi="Consolas"/>
+          <w:sz w:val="32"/>
+          <w:szCs w:val="32"/>
+        </w:rPr>
+        <w:t>si</w:t>
+      </w:r>
+      <w:proofErr w:type="gramEnd"/>
+      <w:r>
+        <w:rPr>
+          <w:rFonts w:ascii="Consolas" w:hAnsi="Consolas"/>
+          <w:sz w:val="32"/>
+          <w:szCs w:val="32"/>
+        </w:rPr>
+        <w:t xml:space="preserve">  on met l’ensemble, on aura ceci :</w:t>
+      </w:r>
+    </w:p>
+    <w:p>
+      <w:pPr>
+        <w:rPr>
+          <w:rFonts w:ascii="Consolas" w:hAnsi="Consolas"/>
+          <w:sz w:val="32"/>
+          <w:szCs w:val="32"/>
+        </w:rPr>
+      </w:pPr>
+    </w:p>
+    <w:p>
+      <w:pPr>
+        <w:rPr>
+          <w:rFonts w:ascii="Consolas" w:hAnsi="Consolas"/>
+          <w:sz w:val="32"/>
+          <w:szCs w:val="32"/>
+        </w:rPr>
+      </w:pPr>
+    </w:p>
+    <w:p>
+      <w:pPr>
+        <w:rPr>
+          <w:rFonts w:ascii="Consolas" w:hAnsi="Consolas"/>
+          <w:sz w:val="32"/>
+          <w:szCs w:val="32"/>
+        </w:rPr>
+      </w:pPr>
+    </w:p>
+    <w:p>
+      <w:pPr>
+        <w:rPr>
+          <w:rFonts w:ascii="Consolas" w:hAnsi="Consolas"/>
+          <w:sz w:val="32"/>
+          <w:szCs w:val="32"/>
+        </w:rPr>
+      </w:pPr>
+    </w:p>
+    <w:p>
+      <w:pPr>
+        <w:rPr>
+          <w:rFonts w:ascii="Consolas" w:hAnsi="Consolas"/>
+          <w:sz w:val="32"/>
+          <w:szCs w:val="32"/>
+        </w:rPr>
+      </w:pPr>
+    </w:p>
+    <w:p>
+      <w:pPr>
+        <w:rPr>
+          <w:rFonts w:ascii="Consolas" w:hAnsi="Consolas"/>
+          <w:sz w:val="32"/>
+          <w:szCs w:val="32"/>
+        </w:rPr>
+      </w:pPr>
+    </w:p>
+    <w:p>
+      <w:pPr>
+        <w:rPr>
+          <w:rFonts w:ascii="Consolas" w:hAnsi="Consolas"/>
+          <w:sz w:val="32"/>
+          <w:szCs w:val="32"/>
+        </w:rPr>
+      </w:pPr>
+    </w:p>
+    <w:p>
+      <w:pPr>
+        <w:rPr>
+          <w:rFonts w:ascii="Consolas" w:hAnsi="Consolas"/>
+          <w:sz w:val="32"/>
+          <w:szCs w:val="32"/>
+        </w:rPr>
+      </w:pPr>
+    </w:p>
+    <w:tbl>
+      <w:tblPr>
+        <w:tblW w:w="0" w:type="auto"/>
+        <w:shd w:val="clear" w:color="auto" w:fill="FFFFFF"/>
+        <w:tblCellMar>
+          <w:top w:w="15" w:type="dxa"/>
+          <w:left w:w="15" w:type="dxa"/>
+          <w:bottom w:w="15" w:type="dxa"/>
+          <w:right w:w="15" w:type="dxa"/>
+        </w:tblCellMar>
+        <w:tblLook w:val="04A0"/>
+      </w:tblPr>
+      <w:tblGrid>
+        <w:gridCol w:w="2806"/>
+        <w:gridCol w:w="6432"/>
+      </w:tblGrid>
+      <w:tr>
+        <w:tc>
+          <w:tcPr>
+            <w:tcW w:w="2806" w:type="dxa"/>
+            <w:shd w:val="clear" w:color="auto" w:fill="FFFFFF"/>
+            <w:noWrap/>
+            <w:tcMar>
+              <w:top w:w="0" w:type="dxa"/>
+              <w:left w:w="83" w:type="dxa"/>
+              <w:bottom w:w="0" w:type="dxa"/>
+              <w:right w:w="83" w:type="dxa"/>
+            </w:tcMar>
+            <w:hideMark/>
+          </w:tcPr>
+          <w:p>
+            <w:pPr>
+              <w:spacing w:after="0" w:line="166" w:lineRule="atLeast"/>
+              <w:jc w:val="right"/>
+              <w:rPr>
+                <w:rFonts w:ascii="Consolas" w:eastAsia="Times New Roman" w:hAnsi="Consolas" w:cs="Segoe UI"/>
+                <w:color w:val="24292E"/>
+                <w:sz w:val="32"/>
+                <w:szCs w:val="32"/>
+                <w:lang w:eastAsia="fr-FR"/>
+              </w:rPr>
+            </w:pPr>
+            <w:r>
+              <w:rPr>
+                <w:rFonts w:ascii="Consolas" w:eastAsia="Times New Roman" w:hAnsi="Consolas" w:cs="Segoe UI"/>
+                <w:color w:val="24292E"/>
+                <w:sz w:val="32"/>
+                <w:szCs w:val="32"/>
+                <w:lang w:eastAsia="fr-FR"/>
+              </w:rPr>
+              <w:t>&lt;</w:t>
+            </w:r>
+          </w:p>
+          <w:p>
+            <w:pPr>
+              <w:spacing w:after="0" w:line="166" w:lineRule="atLeast"/>
+              <w:jc w:val="right"/>
+              <w:rPr>
+                <w:rFonts w:ascii="Consolas" w:eastAsia="Times New Roman" w:hAnsi="Consolas" w:cs="Segoe UI"/>
+                <w:color w:val="24292E"/>
+                <w:sz w:val="32"/>
+                <w:szCs w:val="32"/>
+                <w:lang w:eastAsia="fr-FR"/>
+              </w:rPr>
+            </w:pPr>
+          </w:p>
+          <w:p>
+            <w:pPr>
+              <w:spacing w:after="0" w:line="166" w:lineRule="atLeast"/>
+              <w:jc w:val="right"/>
+              <w:rPr>
+                <w:rFonts w:ascii="Consolas" w:eastAsia="Times New Roman" w:hAnsi="Consolas" w:cs="Segoe UI"/>
+                <w:color w:val="24292E"/>
+                <w:sz w:val="32"/>
+                <w:szCs w:val="32"/>
+                <w:lang w:eastAsia="fr-FR"/>
+              </w:rPr>
+            </w:pPr>
+          </w:p>
+        </w:tc>
+        <w:tc>
+          <w:tcPr>
+            <w:tcW w:w="0" w:type="auto"/>
+            <w:shd w:val="clear" w:color="auto" w:fill="FFFFFF"/>
+            <w:tcMar>
+              <w:top w:w="0" w:type="dxa"/>
+              <w:left w:w="83" w:type="dxa"/>
+              <w:bottom w:w="0" w:type="dxa"/>
+              <w:right w:w="83" w:type="dxa"/>
+            </w:tcMar>
+            <w:hideMark/>
+          </w:tcPr>
+          <w:p>
+            <w:pPr>
+              <w:spacing w:after="0" w:line="166" w:lineRule="atLeast"/>
+              <w:rPr>
+                <w:rFonts w:ascii="Consolas" w:eastAsia="Times New Roman" w:hAnsi="Consolas" w:cs="Segoe UI"/>
+                <w:color w:val="24292E"/>
+                <w:sz w:val="32"/>
+                <w:szCs w:val="32"/>
+                <w:lang w:eastAsia="fr-FR"/>
+              </w:rPr>
+            </w:pPr>
+            <w:proofErr w:type="spellStart"/>
+            <w:r>
+              <w:rPr>
+                <w:rFonts w:ascii="Consolas" w:eastAsia="Times New Roman" w:hAnsi="Consolas" w:cs="Segoe UI"/>
+                <w:color w:val="24292E"/>
+                <w:sz w:val="32"/>
+                <w:szCs w:val="32"/>
+                <w:lang w:eastAsia="fr-FR"/>
+              </w:rPr>
+              <w:t>Xs</w:t>
+            </w:r>
+            <w:proofErr w:type="spellEnd"/>
+            <w:r>
+              <w:rPr>
+                <w:rFonts w:ascii="Consolas" w:eastAsia="Times New Roman" w:hAnsi="Consolas" w:cs="Segoe UI"/>
+                <w:color w:val="24292E"/>
+                <w:sz w:val="32"/>
+                <w:szCs w:val="32"/>
+                <w:lang w:eastAsia="fr-FR"/>
+              </w:rPr>
+              <w:t> </w:t>
+            </w:r>
+            <w:proofErr w:type="gramStart"/>
+            <w:r>
+              <w:rPr>
+                <w:rFonts w:ascii="Consolas" w:eastAsia="Times New Roman" w:hAnsi="Consolas" w:cs="Segoe UI"/>
+                <w:color w:val="24292E"/>
+                <w:sz w:val="32"/>
+                <w:szCs w:val="32"/>
+                <w:lang w:eastAsia="fr-FR"/>
+              </w:rPr>
+              <w:t>:</w:t>
+            </w:r>
+            <w:proofErr w:type="spellStart"/>
+            <w:r>
+              <w:rPr>
+                <w:rFonts w:ascii="Consolas" w:eastAsia="Times New Roman" w:hAnsi="Consolas" w:cs="Segoe UI"/>
+                <w:color w:val="24292E"/>
+                <w:sz w:val="32"/>
+                <w:szCs w:val="32"/>
+                <w:lang w:eastAsia="fr-FR"/>
+              </w:rPr>
+              <w:t>complextype</w:t>
+            </w:r>
+            <w:proofErr w:type="spellEnd"/>
+            <w:proofErr w:type="gramEnd"/>
+            <w:r>
+              <w:rPr>
+                <w:rFonts w:ascii="Consolas" w:eastAsia="Times New Roman" w:hAnsi="Consolas" w:cs="Segoe UI"/>
+                <w:color w:val="24292E"/>
+                <w:sz w:val="32"/>
+                <w:szCs w:val="32"/>
+                <w:lang w:eastAsia="fr-FR"/>
+              </w:rPr>
+              <w:t xml:space="preserve"> </w:t>
+            </w:r>
+            <w:r>
+              <w:rPr>
+                <w:rFonts w:ascii="Consolas" w:eastAsia="Times New Roman" w:hAnsi="Consolas" w:cs="Segoe UI"/>
+                <w:color w:val="24292E"/>
+                <w:sz w:val="32"/>
+                <w:szCs w:val="32"/>
+                <w:lang w:eastAsia="fr-FR"/>
+              </w:rPr>
+              <w:tab/>
+            </w:r>
+            <w:r>
+              <w:rPr>
+                <w:rFonts w:ascii="Consolas" w:eastAsia="Times New Roman" w:hAnsi="Consolas" w:cs="Segoe UI"/>
+                <w:color w:val="24292E"/>
+                <w:sz w:val="32"/>
+                <w:szCs w:val="32"/>
+                <w:lang w:eastAsia="fr-FR"/>
+              </w:rPr>
+              <w:tab/>
+            </w:r>
+            <w:proofErr w:type="spellStart"/>
+            <w:r>
+              <w:rPr>
+                <w:rFonts w:ascii="Consolas" w:eastAsia="Times New Roman" w:hAnsi="Consolas" w:cs="Segoe UI"/>
+                <w:color w:val="24292E"/>
+                <w:sz w:val="32"/>
+                <w:szCs w:val="32"/>
+                <w:lang w:eastAsia="fr-FR"/>
+              </w:rPr>
+              <w:t>name</w:t>
+            </w:r>
+            <w:proofErr w:type="spellEnd"/>
+            <w:r>
+              <w:rPr>
+                <w:rFonts w:ascii="Consolas" w:eastAsia="Times New Roman" w:hAnsi="Consolas" w:cs="Segoe UI"/>
+                <w:color w:val="24292E"/>
+                <w:sz w:val="32"/>
+                <w:szCs w:val="32"/>
+                <w:lang w:eastAsia="fr-FR"/>
+              </w:rPr>
+              <w:t>= ‘</w:t>
+            </w:r>
+            <w:proofErr w:type="spellStart"/>
+            <w:r>
+              <w:rPr>
+                <w:rFonts w:ascii="Consolas" w:eastAsia="Times New Roman" w:hAnsi="Consolas" w:cs="Segoe UI"/>
+                <w:color w:val="24292E"/>
+                <w:sz w:val="32"/>
+                <w:szCs w:val="32"/>
+                <w:lang w:eastAsia="fr-FR"/>
+              </w:rPr>
+              <w:t>les_voitures</w:t>
+            </w:r>
+            <w:proofErr w:type="spellEnd"/>
+            <w:r>
+              <w:rPr>
+                <w:rFonts w:ascii="Consolas" w:eastAsia="Times New Roman" w:hAnsi="Consolas" w:cs="Segoe UI"/>
+                <w:color w:val="24292E"/>
+                <w:sz w:val="32"/>
+                <w:szCs w:val="32"/>
+                <w:lang w:eastAsia="fr-FR"/>
+              </w:rPr>
+              <w:t>’&gt;</w:t>
+            </w:r>
+          </w:p>
+          <w:p>
+            <w:pPr>
+              <w:spacing w:after="0" w:line="166" w:lineRule="atLeast"/>
+              <w:rPr>
+                <w:rFonts w:ascii="Consolas" w:eastAsia="Times New Roman" w:hAnsi="Consolas" w:cs="Segoe UI"/>
+                <w:color w:val="24292E"/>
+                <w:sz w:val="32"/>
+                <w:szCs w:val="32"/>
+                <w:lang w:eastAsia="fr-FR"/>
+              </w:rPr>
+            </w:pPr>
+          </w:p>
+          <w:p>
+            <w:pPr>
+              <w:spacing w:after="0" w:line="166" w:lineRule="atLeast"/>
+              <w:rPr>
+                <w:rFonts w:ascii="Consolas" w:eastAsia="Times New Roman" w:hAnsi="Consolas" w:cs="Segoe UI"/>
+                <w:color w:val="24292E"/>
+                <w:sz w:val="32"/>
+                <w:szCs w:val="32"/>
+                <w:lang w:eastAsia="fr-FR"/>
+              </w:rPr>
+            </w:pPr>
+            <w:r>
+              <w:rPr>
+                <w:rFonts w:ascii="Consolas" w:eastAsia="Times New Roman" w:hAnsi="Consolas" w:cs="Segoe UI"/>
+                <w:color w:val="24292E"/>
+                <w:sz w:val="32"/>
+                <w:szCs w:val="32"/>
+                <w:lang w:eastAsia="fr-FR"/>
+              </w:rPr>
+              <w:t>&lt;</w:t>
+            </w:r>
+            <w:proofErr w:type="spellStart"/>
+            <w:r>
+              <w:rPr>
+                <w:rFonts w:ascii="Consolas" w:eastAsia="Times New Roman" w:hAnsi="Consolas" w:cs="Segoe UI"/>
+                <w:color w:val="22863A"/>
+                <w:sz w:val="32"/>
+                <w:szCs w:val="32"/>
+                <w:lang w:eastAsia="fr-FR"/>
+              </w:rPr>
+              <w:t>xs:sequence</w:t>
+            </w:r>
+            <w:proofErr w:type="spellEnd"/>
+            <w:r>
+              <w:rPr>
+                <w:rFonts w:ascii="Consolas" w:eastAsia="Times New Roman" w:hAnsi="Consolas" w:cs="Segoe UI"/>
+                <w:color w:val="24292E"/>
+                <w:sz w:val="32"/>
+                <w:szCs w:val="32"/>
+                <w:lang w:eastAsia="fr-FR"/>
+              </w:rPr>
+              <w:t>&gt;</w:t>
+            </w:r>
+          </w:p>
+        </w:tc>
+      </w:tr>
+      <w:tr>
+        <w:tc>
+          <w:tcPr>
+            <w:tcW w:w="2806" w:type="dxa"/>
+            <w:shd w:val="clear" w:color="auto" w:fill="FFFFFF"/>
+            <w:noWrap/>
+            <w:tcMar>
+              <w:top w:w="0" w:type="dxa"/>
+              <w:left w:w="83" w:type="dxa"/>
+              <w:bottom w:w="0" w:type="dxa"/>
+              <w:right w:w="83" w:type="dxa"/>
+            </w:tcMar>
+            <w:hideMark/>
+          </w:tcPr>
+          <w:p>
+            <w:pPr>
+              <w:spacing w:after="0" w:line="166" w:lineRule="atLeast"/>
+              <w:jc w:val="right"/>
+              <w:rPr>
+                <w:rFonts w:ascii="Consolas" w:eastAsia="Times New Roman" w:hAnsi="Consolas" w:cs="Segoe UI"/>
+                <w:color w:val="24292E"/>
+                <w:sz w:val="32"/>
+                <w:szCs w:val="32"/>
+                <w:lang w:eastAsia="fr-FR"/>
+              </w:rPr>
+            </w:pPr>
+          </w:p>
+        </w:tc>
+        <w:tc>
+          <w:tcPr>
+            <w:tcW w:w="0" w:type="auto"/>
+            <w:shd w:val="clear" w:color="auto" w:fill="FFFFFF"/>
+            <w:tcMar>
+              <w:top w:w="0" w:type="dxa"/>
+              <w:left w:w="83" w:type="dxa"/>
+              <w:bottom w:w="0" w:type="dxa"/>
+              <w:right w:w="83" w:type="dxa"/>
+            </w:tcMar>
+            <w:hideMark/>
+          </w:tcPr>
+          <w:p>
+            <w:pPr>
+              <w:spacing w:after="0" w:line="166" w:lineRule="atLeast"/>
+              <w:rPr>
+                <w:rFonts w:ascii="Consolas" w:eastAsia="Times New Roman" w:hAnsi="Consolas" w:cs="Segoe UI"/>
+                <w:color w:val="24292E"/>
+                <w:sz w:val="32"/>
+                <w:szCs w:val="32"/>
+                <w:lang w:eastAsia="fr-FR"/>
+              </w:rPr>
+            </w:pPr>
+            <w:r>
+              <w:rPr>
+                <w:rFonts w:ascii="Consolas" w:eastAsia="Times New Roman" w:hAnsi="Consolas" w:cs="Segoe UI"/>
+                <w:color w:val="24292E"/>
+                <w:sz w:val="32"/>
+                <w:szCs w:val="32"/>
+                <w:lang w:eastAsia="fr-FR"/>
+              </w:rPr>
+              <w:tab/>
+            </w:r>
+            <w:r>
+              <w:rPr>
+                <w:rFonts w:ascii="Consolas" w:eastAsia="Times New Roman" w:hAnsi="Consolas" w:cs="Segoe UI"/>
+                <w:color w:val="24292E"/>
+                <w:sz w:val="32"/>
+                <w:szCs w:val="32"/>
+                <w:lang w:eastAsia="fr-FR"/>
+              </w:rPr>
+              <w:tab/>
+            </w:r>
+            <w:r>
+              <w:rPr>
+                <w:rFonts w:ascii="Consolas" w:eastAsia="Times New Roman" w:hAnsi="Consolas" w:cs="Segoe UI"/>
+                <w:color w:val="24292E"/>
+                <w:sz w:val="32"/>
+                <w:szCs w:val="32"/>
+                <w:lang w:eastAsia="fr-FR"/>
+              </w:rPr>
+              <w:tab/>
+              <w:t>&lt;</w:t>
+            </w:r>
+            <w:proofErr w:type="spellStart"/>
+            <w:r>
+              <w:rPr>
+                <w:rFonts w:ascii="Consolas" w:eastAsia="Times New Roman" w:hAnsi="Consolas" w:cs="Segoe UI"/>
+                <w:color w:val="22863A"/>
+                <w:sz w:val="32"/>
+                <w:szCs w:val="32"/>
+                <w:lang w:eastAsia="fr-FR"/>
+              </w:rPr>
+              <w:t>xs:element</w:t>
+            </w:r>
+            <w:proofErr w:type="spellEnd"/>
+            <w:r>
+              <w:rPr>
+                <w:rFonts w:ascii="Consolas" w:eastAsia="Times New Roman" w:hAnsi="Consolas" w:cs="Segoe UI"/>
+                <w:color w:val="24292E"/>
+                <w:sz w:val="32"/>
+                <w:szCs w:val="32"/>
+                <w:lang w:eastAsia="fr-FR"/>
+              </w:rPr>
+              <w:t xml:space="preserve"> </w:t>
+            </w:r>
+            <w:proofErr w:type="spellStart"/>
+            <w:r>
+              <w:rPr>
+                <w:rFonts w:ascii="Consolas" w:eastAsia="Times New Roman" w:hAnsi="Consolas" w:cs="Segoe UI"/>
+                <w:color w:val="6F42C1"/>
+                <w:sz w:val="32"/>
+                <w:szCs w:val="32"/>
+                <w:lang w:eastAsia="fr-FR"/>
+              </w:rPr>
+              <w:t>name</w:t>
+            </w:r>
+            <w:proofErr w:type="spellEnd"/>
+            <w:r>
+              <w:rPr>
+                <w:rFonts w:ascii="Consolas" w:eastAsia="Times New Roman" w:hAnsi="Consolas" w:cs="Segoe UI"/>
+                <w:color w:val="24292E"/>
+                <w:sz w:val="32"/>
+                <w:szCs w:val="32"/>
+                <w:lang w:eastAsia="fr-FR"/>
+              </w:rPr>
+              <w:t>=</w:t>
+            </w:r>
+            <w:r>
+              <w:rPr>
+                <w:rFonts w:ascii="Consolas" w:eastAsia="Times New Roman" w:hAnsi="Consolas" w:cs="Segoe UI"/>
+                <w:color w:val="032F62"/>
+                <w:sz w:val="32"/>
+                <w:szCs w:val="32"/>
+                <w:lang w:eastAsia="fr-FR"/>
+              </w:rPr>
+              <w:t>"marque"</w:t>
+            </w:r>
+            <w:r>
+              <w:rPr>
+                <w:rFonts w:ascii="Consolas" w:eastAsia="Times New Roman" w:hAnsi="Consolas" w:cs="Segoe UI"/>
+                <w:color w:val="24292E"/>
+                <w:sz w:val="32"/>
+                <w:szCs w:val="32"/>
+                <w:lang w:eastAsia="fr-FR"/>
+              </w:rPr>
+              <w:t xml:space="preserve"> </w:t>
+            </w:r>
+            <w:r>
+              <w:rPr>
+                <w:rFonts w:ascii="Consolas" w:eastAsia="Times New Roman" w:hAnsi="Consolas" w:cs="Segoe UI"/>
+                <w:color w:val="6F42C1"/>
+                <w:sz w:val="32"/>
+                <w:szCs w:val="32"/>
+                <w:lang w:eastAsia="fr-FR"/>
+              </w:rPr>
+              <w:t>type</w:t>
+            </w:r>
+            <w:r>
+              <w:rPr>
+                <w:rFonts w:ascii="Consolas" w:eastAsia="Times New Roman" w:hAnsi="Consolas" w:cs="Segoe UI"/>
+                <w:color w:val="24292E"/>
+                <w:sz w:val="32"/>
+                <w:szCs w:val="32"/>
+                <w:lang w:eastAsia="fr-FR"/>
+              </w:rPr>
+              <w:t>=</w:t>
+            </w:r>
+            <w:r>
+              <w:rPr>
+                <w:rFonts w:ascii="Consolas" w:eastAsia="Times New Roman" w:hAnsi="Consolas" w:cs="Segoe UI"/>
+                <w:color w:val="032F62"/>
+                <w:sz w:val="32"/>
+                <w:szCs w:val="32"/>
+                <w:lang w:eastAsia="fr-FR"/>
+              </w:rPr>
+              <w:t>"</w:t>
+            </w:r>
+            <w:proofErr w:type="spellStart"/>
+            <w:r>
+              <w:rPr>
+                <w:rFonts w:ascii="Consolas" w:eastAsia="Times New Roman" w:hAnsi="Consolas" w:cs="Segoe UI"/>
+                <w:color w:val="032F62"/>
+                <w:sz w:val="32"/>
+                <w:szCs w:val="32"/>
+                <w:lang w:eastAsia="fr-FR"/>
+              </w:rPr>
+              <w:t>xs:string</w:t>
+            </w:r>
+            <w:proofErr w:type="spellEnd"/>
+            <w:r>
+              <w:rPr>
+                <w:rFonts w:ascii="Consolas" w:eastAsia="Times New Roman" w:hAnsi="Consolas" w:cs="Segoe UI"/>
+                <w:color w:val="032F62"/>
+                <w:sz w:val="32"/>
+                <w:szCs w:val="32"/>
+                <w:lang w:eastAsia="fr-FR"/>
+              </w:rPr>
+              <w:t>"</w:t>
+            </w:r>
+            <w:r>
+              <w:rPr>
+                <w:rFonts w:ascii="Consolas" w:eastAsia="Times New Roman" w:hAnsi="Consolas" w:cs="Segoe UI"/>
+                <w:color w:val="24292E"/>
+                <w:sz w:val="32"/>
+                <w:szCs w:val="32"/>
+                <w:lang w:eastAsia="fr-FR"/>
+              </w:rPr>
+              <w:t>/&gt;</w:t>
+            </w:r>
+          </w:p>
+        </w:tc>
+      </w:tr>
+      <w:tr>
+        <w:tc>
+          <w:tcPr>
+            <w:tcW w:w="2806" w:type="dxa"/>
+            <w:shd w:val="clear" w:color="auto" w:fill="FFFFFF"/>
+            <w:noWrap/>
+            <w:tcMar>
+              <w:top w:w="0" w:type="dxa"/>
+              <w:left w:w="83" w:type="dxa"/>
+              <w:bottom w:w="0" w:type="dxa"/>
+              <w:right w:w="83" w:type="dxa"/>
+            </w:tcMar>
+            <w:hideMark/>
+          </w:tcPr>
+          <w:p>
+            <w:pPr>
+              <w:spacing w:after="0" w:line="166" w:lineRule="atLeast"/>
+              <w:jc w:val="right"/>
+              <w:rPr>
+                <w:rFonts w:ascii="Consolas" w:eastAsia="Times New Roman" w:hAnsi="Consolas" w:cs="Segoe UI"/>
+                <w:color w:val="24292E"/>
+                <w:sz w:val="32"/>
+                <w:szCs w:val="32"/>
+                <w:lang w:eastAsia="fr-FR"/>
+              </w:rPr>
+            </w:pPr>
+          </w:p>
+        </w:tc>
+        <w:tc>
+          <w:tcPr>
+            <w:tcW w:w="0" w:type="auto"/>
+            <w:shd w:val="clear" w:color="auto" w:fill="FFFFFF"/>
+            <w:tcMar>
+              <w:top w:w="0" w:type="dxa"/>
+              <w:left w:w="83" w:type="dxa"/>
+              <w:bottom w:w="0" w:type="dxa"/>
+              <w:right w:w="83" w:type="dxa"/>
+            </w:tcMar>
+            <w:hideMark/>
+          </w:tcPr>
+          <w:p>
+            <w:pPr>
+              <w:spacing w:after="0" w:line="166" w:lineRule="atLeast"/>
+              <w:rPr>
+                <w:rFonts w:ascii="Consolas" w:eastAsia="Times New Roman" w:hAnsi="Consolas" w:cs="Segoe UI"/>
+                <w:color w:val="24292E"/>
+                <w:sz w:val="32"/>
+                <w:szCs w:val="32"/>
+                <w:lang w:eastAsia="fr-FR"/>
+              </w:rPr>
+            </w:pPr>
+            <w:r>
+              <w:rPr>
+                <w:rFonts w:ascii="Consolas" w:eastAsia="Times New Roman" w:hAnsi="Consolas" w:cs="Segoe UI"/>
+                <w:color w:val="24292E"/>
+                <w:sz w:val="32"/>
+                <w:szCs w:val="32"/>
+                <w:lang w:eastAsia="fr-FR"/>
+              </w:rPr>
+              <w:tab/>
+            </w:r>
+            <w:r>
+              <w:rPr>
+                <w:rFonts w:ascii="Consolas" w:eastAsia="Times New Roman" w:hAnsi="Consolas" w:cs="Segoe UI"/>
+                <w:color w:val="24292E"/>
+                <w:sz w:val="32"/>
+                <w:szCs w:val="32"/>
+                <w:lang w:eastAsia="fr-FR"/>
+              </w:rPr>
+              <w:tab/>
+            </w:r>
+            <w:r>
+              <w:rPr>
+                <w:rFonts w:ascii="Consolas" w:eastAsia="Times New Roman" w:hAnsi="Consolas" w:cs="Segoe UI"/>
+                <w:color w:val="24292E"/>
+                <w:sz w:val="32"/>
+                <w:szCs w:val="32"/>
+                <w:lang w:eastAsia="fr-FR"/>
+              </w:rPr>
+              <w:tab/>
+              <w:t>&lt;</w:t>
+            </w:r>
+            <w:proofErr w:type="spellStart"/>
+            <w:r>
+              <w:rPr>
+                <w:rFonts w:ascii="Consolas" w:eastAsia="Times New Roman" w:hAnsi="Consolas" w:cs="Segoe UI"/>
+                <w:color w:val="22863A"/>
+                <w:sz w:val="32"/>
+                <w:szCs w:val="32"/>
+                <w:lang w:eastAsia="fr-FR"/>
+              </w:rPr>
+              <w:t>xs:element</w:t>
+            </w:r>
+            <w:proofErr w:type="spellEnd"/>
+            <w:r>
+              <w:rPr>
+                <w:rFonts w:ascii="Consolas" w:eastAsia="Times New Roman" w:hAnsi="Consolas" w:cs="Segoe UI"/>
+                <w:color w:val="24292E"/>
+                <w:sz w:val="32"/>
+                <w:szCs w:val="32"/>
+                <w:lang w:eastAsia="fr-FR"/>
+              </w:rPr>
+              <w:t xml:space="preserve"> </w:t>
+            </w:r>
+            <w:proofErr w:type="spellStart"/>
+            <w:r>
+              <w:rPr>
+                <w:rFonts w:ascii="Consolas" w:eastAsia="Times New Roman" w:hAnsi="Consolas" w:cs="Segoe UI"/>
+                <w:color w:val="6F42C1"/>
+                <w:sz w:val="32"/>
+                <w:szCs w:val="32"/>
+                <w:lang w:eastAsia="fr-FR"/>
+              </w:rPr>
+              <w:t>name</w:t>
+            </w:r>
+            <w:proofErr w:type="spellEnd"/>
+            <w:r>
+              <w:rPr>
+                <w:rFonts w:ascii="Consolas" w:eastAsia="Times New Roman" w:hAnsi="Consolas" w:cs="Segoe UI"/>
+                <w:color w:val="24292E"/>
+                <w:sz w:val="32"/>
+                <w:szCs w:val="32"/>
+                <w:lang w:eastAsia="fr-FR"/>
+              </w:rPr>
+              <w:t>=</w:t>
+            </w:r>
+            <w:r>
+              <w:rPr>
+                <w:rFonts w:ascii="Consolas" w:eastAsia="Times New Roman" w:hAnsi="Consolas" w:cs="Segoe UI"/>
+                <w:color w:val="032F62"/>
+                <w:sz w:val="32"/>
+                <w:szCs w:val="32"/>
+                <w:lang w:eastAsia="fr-FR"/>
+              </w:rPr>
+              <w:t>"</w:t>
+            </w:r>
+            <w:proofErr w:type="spellStart"/>
+            <w:r>
+              <w:rPr>
+                <w:rFonts w:ascii="Consolas" w:eastAsia="Times New Roman" w:hAnsi="Consolas" w:cs="Segoe UI"/>
+                <w:color w:val="032F62"/>
+                <w:sz w:val="32"/>
+                <w:szCs w:val="32"/>
+                <w:lang w:eastAsia="fr-FR"/>
+              </w:rPr>
+              <w:t>modele</w:t>
+            </w:r>
+            <w:proofErr w:type="spellEnd"/>
+            <w:r>
+              <w:rPr>
+                <w:rFonts w:ascii="Consolas" w:eastAsia="Times New Roman" w:hAnsi="Consolas" w:cs="Segoe UI"/>
+                <w:color w:val="032F62"/>
+                <w:sz w:val="32"/>
+                <w:szCs w:val="32"/>
+                <w:lang w:eastAsia="fr-FR"/>
+              </w:rPr>
+              <w:t>"</w:t>
+            </w:r>
+            <w:r>
+              <w:rPr>
+                <w:rFonts w:ascii="Consolas" w:eastAsia="Times New Roman" w:hAnsi="Consolas" w:cs="Segoe UI"/>
+                <w:color w:val="24292E"/>
+                <w:sz w:val="32"/>
+                <w:szCs w:val="32"/>
+                <w:lang w:eastAsia="fr-FR"/>
+              </w:rPr>
+              <w:t xml:space="preserve"> </w:t>
+            </w:r>
+            <w:r>
+              <w:rPr>
+                <w:rFonts w:ascii="Consolas" w:eastAsia="Times New Roman" w:hAnsi="Consolas" w:cs="Segoe UI"/>
+                <w:color w:val="6F42C1"/>
+                <w:sz w:val="32"/>
+                <w:szCs w:val="32"/>
+                <w:lang w:eastAsia="fr-FR"/>
+              </w:rPr>
+              <w:t>type</w:t>
+            </w:r>
+            <w:r>
+              <w:rPr>
+                <w:rFonts w:ascii="Consolas" w:eastAsia="Times New Roman" w:hAnsi="Consolas" w:cs="Segoe UI"/>
+                <w:color w:val="24292E"/>
+                <w:sz w:val="32"/>
+                <w:szCs w:val="32"/>
+                <w:lang w:eastAsia="fr-FR"/>
+              </w:rPr>
+              <w:t>=</w:t>
+            </w:r>
+            <w:r>
+              <w:rPr>
+                <w:rFonts w:ascii="Consolas" w:eastAsia="Times New Roman" w:hAnsi="Consolas" w:cs="Segoe UI"/>
+                <w:color w:val="032F62"/>
+                <w:sz w:val="32"/>
+                <w:szCs w:val="32"/>
+                <w:lang w:eastAsia="fr-FR"/>
+              </w:rPr>
+              <w:t>"</w:t>
+            </w:r>
+            <w:proofErr w:type="spellStart"/>
+            <w:r>
+              <w:rPr>
+                <w:rFonts w:ascii="Consolas" w:eastAsia="Times New Roman" w:hAnsi="Consolas" w:cs="Segoe UI"/>
+                <w:color w:val="032F62"/>
+                <w:sz w:val="32"/>
+                <w:szCs w:val="32"/>
+                <w:lang w:eastAsia="fr-FR"/>
+              </w:rPr>
+              <w:t>xs:string</w:t>
+            </w:r>
+            <w:proofErr w:type="spellEnd"/>
+            <w:r>
+              <w:rPr>
+                <w:rFonts w:ascii="Consolas" w:eastAsia="Times New Roman" w:hAnsi="Consolas" w:cs="Segoe UI"/>
+                <w:color w:val="032F62"/>
+                <w:sz w:val="32"/>
+                <w:szCs w:val="32"/>
+                <w:lang w:eastAsia="fr-FR"/>
+              </w:rPr>
+              <w:t>"</w:t>
+            </w:r>
+            <w:r>
+              <w:rPr>
+                <w:rFonts w:ascii="Consolas" w:eastAsia="Times New Roman" w:hAnsi="Consolas" w:cs="Segoe UI"/>
+                <w:color w:val="24292E"/>
+                <w:sz w:val="32"/>
+                <w:szCs w:val="32"/>
+                <w:lang w:eastAsia="fr-FR"/>
+              </w:rPr>
+              <w:t>/&gt;</w:t>
+            </w:r>
+          </w:p>
+        </w:tc>
+      </w:tr>
+      <w:tr>
+        <w:tc>
+          <w:tcPr>
+            <w:tcW w:w="2806" w:type="dxa"/>
+            <w:shd w:val="clear" w:color="auto" w:fill="FFFFFF"/>
+            <w:noWrap/>
+            <w:tcMar>
+              <w:top w:w="0" w:type="dxa"/>
+              <w:left w:w="83" w:type="dxa"/>
+              <w:bottom w:w="0" w:type="dxa"/>
+              <w:right w:w="83" w:type="dxa"/>
+            </w:tcMar>
+            <w:hideMark/>
+          </w:tcPr>
+          <w:p>
+            <w:pPr>
+              <w:spacing w:after="0" w:line="166" w:lineRule="atLeast"/>
+              <w:jc w:val="right"/>
+              <w:rPr>
+                <w:rFonts w:ascii="Consolas" w:eastAsia="Times New Roman" w:hAnsi="Consolas" w:cs="Segoe UI"/>
+                <w:color w:val="24292E"/>
+                <w:sz w:val="32"/>
+                <w:szCs w:val="32"/>
+                <w:lang w:eastAsia="fr-FR"/>
+              </w:rPr>
+            </w:pPr>
+          </w:p>
+        </w:tc>
+        <w:tc>
+          <w:tcPr>
+            <w:tcW w:w="0" w:type="auto"/>
+            <w:shd w:val="clear" w:color="auto" w:fill="FFFFFF"/>
+            <w:tcMar>
+              <w:top w:w="0" w:type="dxa"/>
+              <w:left w:w="83" w:type="dxa"/>
+              <w:bottom w:w="0" w:type="dxa"/>
+              <w:right w:w="83" w:type="dxa"/>
+            </w:tcMar>
+            <w:hideMark/>
+          </w:tcPr>
+          <w:p>
+            <w:pPr>
+              <w:spacing w:after="0" w:line="166" w:lineRule="atLeast"/>
+              <w:rPr>
+                <w:rFonts w:ascii="Consolas" w:eastAsia="Times New Roman" w:hAnsi="Consolas" w:cs="Segoe UI"/>
+                <w:color w:val="24292E"/>
+                <w:sz w:val="32"/>
+                <w:szCs w:val="32"/>
+                <w:lang w:eastAsia="fr-FR"/>
+              </w:rPr>
+            </w:pPr>
+            <w:r>
+              <w:rPr>
+                <w:rFonts w:ascii="Consolas" w:eastAsia="Times New Roman" w:hAnsi="Consolas" w:cs="Segoe UI"/>
+                <w:color w:val="24292E"/>
+                <w:sz w:val="32"/>
+                <w:szCs w:val="32"/>
+                <w:lang w:eastAsia="fr-FR"/>
+              </w:rPr>
+              <w:tab/>
+            </w:r>
+            <w:r>
+              <w:rPr>
+                <w:rFonts w:ascii="Consolas" w:eastAsia="Times New Roman" w:hAnsi="Consolas" w:cs="Segoe UI"/>
+                <w:color w:val="24292E"/>
+                <w:sz w:val="32"/>
+                <w:szCs w:val="32"/>
+                <w:lang w:eastAsia="fr-FR"/>
+              </w:rPr>
+              <w:tab/>
+              <w:t>&lt;/</w:t>
+            </w:r>
+            <w:proofErr w:type="spellStart"/>
+            <w:r>
+              <w:rPr>
+                <w:rFonts w:ascii="Consolas" w:eastAsia="Times New Roman" w:hAnsi="Consolas" w:cs="Segoe UI"/>
+                <w:color w:val="22863A"/>
+                <w:sz w:val="32"/>
+                <w:szCs w:val="32"/>
+                <w:lang w:eastAsia="fr-FR"/>
+              </w:rPr>
+              <w:t>xs:sequence</w:t>
+            </w:r>
+            <w:proofErr w:type="spellEnd"/>
+            <w:r>
+              <w:rPr>
+                <w:rFonts w:ascii="Consolas" w:eastAsia="Times New Roman" w:hAnsi="Consolas" w:cs="Segoe UI"/>
+                <w:color w:val="24292E"/>
+                <w:sz w:val="32"/>
+                <w:szCs w:val="32"/>
+                <w:lang w:eastAsia="fr-FR"/>
+              </w:rPr>
+              <w:t>&gt;</w:t>
+            </w:r>
+          </w:p>
+        </w:tc>
+      </w:tr>
+      <w:tr>
+        <w:tc>
+          <w:tcPr>
+            <w:tcW w:w="2806" w:type="dxa"/>
+            <w:shd w:val="clear" w:color="auto" w:fill="FFFFFF"/>
+            <w:noWrap/>
+            <w:tcMar>
+              <w:top w:w="0" w:type="dxa"/>
+              <w:left w:w="83" w:type="dxa"/>
+              <w:bottom w:w="0" w:type="dxa"/>
+              <w:right w:w="83" w:type="dxa"/>
+            </w:tcMar>
+            <w:hideMark/>
+          </w:tcPr>
+          <w:p>
+            <w:pPr>
+              <w:spacing w:after="0" w:line="166" w:lineRule="atLeast"/>
+              <w:jc w:val="right"/>
+              <w:rPr>
+                <w:rFonts w:ascii="Consolas" w:eastAsia="Times New Roman" w:hAnsi="Consolas" w:cs="Segoe UI"/>
+                <w:color w:val="24292E"/>
+                <w:sz w:val="32"/>
+                <w:szCs w:val="32"/>
+                <w:lang w:eastAsia="fr-FR"/>
+              </w:rPr>
+            </w:pPr>
+          </w:p>
+        </w:tc>
+        <w:tc>
+          <w:tcPr>
+            <w:tcW w:w="0" w:type="auto"/>
+            <w:shd w:val="clear" w:color="auto" w:fill="FFFFFF"/>
+            <w:tcMar>
+              <w:top w:w="0" w:type="dxa"/>
+              <w:left w:w="83" w:type="dxa"/>
+              <w:bottom w:w="0" w:type="dxa"/>
+              <w:right w:w="83" w:type="dxa"/>
+            </w:tcMar>
+            <w:hideMark/>
+          </w:tcPr>
+          <w:p>
+            <w:pPr>
+              <w:spacing w:after="0" w:line="166" w:lineRule="atLeast"/>
+              <w:rPr>
+                <w:rFonts w:ascii="Consolas" w:eastAsia="Times New Roman" w:hAnsi="Consolas" w:cs="Segoe UI"/>
+                <w:color w:val="24292E"/>
+                <w:sz w:val="32"/>
+                <w:szCs w:val="32"/>
+                <w:lang w:eastAsia="fr-FR"/>
+              </w:rPr>
+            </w:pPr>
+            <w:r>
+              <w:rPr>
+                <w:rFonts w:ascii="Consolas" w:eastAsia="Times New Roman" w:hAnsi="Consolas" w:cs="Segoe UI"/>
+                <w:color w:val="24292E"/>
+                <w:sz w:val="32"/>
+                <w:szCs w:val="32"/>
+                <w:lang w:eastAsia="fr-FR"/>
+              </w:rPr>
+              <w:tab/>
+            </w:r>
+            <w:r>
+              <w:rPr>
+                <w:rFonts w:ascii="Consolas" w:eastAsia="Times New Roman" w:hAnsi="Consolas" w:cs="Segoe UI"/>
+                <w:color w:val="24292E"/>
+                <w:sz w:val="32"/>
+                <w:szCs w:val="32"/>
+                <w:lang w:eastAsia="fr-FR"/>
+              </w:rPr>
+              <w:tab/>
+              <w:t>&lt;</w:t>
+            </w:r>
+            <w:proofErr w:type="spellStart"/>
+            <w:r>
+              <w:rPr>
+                <w:rFonts w:ascii="Consolas" w:eastAsia="Times New Roman" w:hAnsi="Consolas" w:cs="Segoe UI"/>
+                <w:color w:val="22863A"/>
+                <w:sz w:val="32"/>
+                <w:szCs w:val="32"/>
+                <w:lang w:eastAsia="fr-FR"/>
+              </w:rPr>
+              <w:t>xs:attribute</w:t>
+            </w:r>
+            <w:proofErr w:type="spellEnd"/>
+            <w:r>
+              <w:rPr>
+                <w:rFonts w:ascii="Consolas" w:eastAsia="Times New Roman" w:hAnsi="Consolas" w:cs="Segoe UI"/>
+                <w:color w:val="24292E"/>
+                <w:sz w:val="32"/>
+                <w:szCs w:val="32"/>
+                <w:lang w:eastAsia="fr-FR"/>
+              </w:rPr>
+              <w:t xml:space="preserve"> </w:t>
+            </w:r>
+            <w:proofErr w:type="spellStart"/>
+            <w:r>
+              <w:rPr>
+                <w:rFonts w:ascii="Consolas" w:eastAsia="Times New Roman" w:hAnsi="Consolas" w:cs="Segoe UI"/>
+                <w:color w:val="6F42C1"/>
+                <w:sz w:val="32"/>
+                <w:szCs w:val="32"/>
+                <w:lang w:eastAsia="fr-FR"/>
+              </w:rPr>
+              <w:t>name</w:t>
+            </w:r>
+            <w:proofErr w:type="spellEnd"/>
+            <w:r>
+              <w:rPr>
+                <w:rFonts w:ascii="Consolas" w:eastAsia="Times New Roman" w:hAnsi="Consolas" w:cs="Segoe UI"/>
+                <w:color w:val="24292E"/>
+                <w:sz w:val="32"/>
+                <w:szCs w:val="32"/>
+                <w:lang w:eastAsia="fr-FR"/>
+              </w:rPr>
+              <w:t>=</w:t>
+            </w:r>
+            <w:r>
+              <w:rPr>
+                <w:rFonts w:ascii="Consolas" w:eastAsia="Times New Roman" w:hAnsi="Consolas" w:cs="Segoe UI"/>
+                <w:color w:val="032F62"/>
+                <w:sz w:val="32"/>
+                <w:szCs w:val="32"/>
+                <w:lang w:eastAsia="fr-FR"/>
+              </w:rPr>
+              <w:t>"prix"</w:t>
+            </w:r>
+            <w:r>
+              <w:rPr>
+                <w:rFonts w:ascii="Consolas" w:eastAsia="Times New Roman" w:hAnsi="Consolas" w:cs="Segoe UI"/>
+                <w:color w:val="24292E"/>
+                <w:sz w:val="32"/>
+                <w:szCs w:val="32"/>
+                <w:lang w:eastAsia="fr-FR"/>
+              </w:rPr>
+              <w:t xml:space="preserve"> </w:t>
+            </w:r>
+            <w:r>
+              <w:rPr>
+                <w:rFonts w:ascii="Consolas" w:eastAsia="Times New Roman" w:hAnsi="Consolas" w:cs="Segoe UI"/>
+                <w:color w:val="6F42C1"/>
+                <w:sz w:val="32"/>
+                <w:szCs w:val="32"/>
+                <w:lang w:eastAsia="fr-FR"/>
+              </w:rPr>
+              <w:t>type</w:t>
+            </w:r>
+            <w:r>
+              <w:rPr>
+                <w:rFonts w:ascii="Consolas" w:eastAsia="Times New Roman" w:hAnsi="Consolas" w:cs="Segoe UI"/>
+                <w:color w:val="24292E"/>
+                <w:sz w:val="32"/>
+                <w:szCs w:val="32"/>
+                <w:lang w:eastAsia="fr-FR"/>
+              </w:rPr>
+              <w:t>=</w:t>
+            </w:r>
+            <w:r>
+              <w:rPr>
+                <w:rFonts w:ascii="Consolas" w:eastAsia="Times New Roman" w:hAnsi="Consolas" w:cs="Segoe UI"/>
+                <w:color w:val="032F62"/>
+                <w:sz w:val="32"/>
+                <w:szCs w:val="32"/>
+                <w:lang w:eastAsia="fr-FR"/>
+              </w:rPr>
+              <w:t>"</w:t>
+            </w:r>
+            <w:proofErr w:type="spellStart"/>
+            <w:r>
+              <w:rPr>
+                <w:rFonts w:ascii="Consolas" w:eastAsia="Times New Roman" w:hAnsi="Consolas" w:cs="Segoe UI"/>
+                <w:color w:val="032F62"/>
+                <w:sz w:val="32"/>
+                <w:szCs w:val="32"/>
+                <w:lang w:eastAsia="fr-FR"/>
+              </w:rPr>
+              <w:t>xs:positiveInteger</w:t>
+            </w:r>
+            <w:proofErr w:type="spellEnd"/>
+            <w:r>
+              <w:rPr>
+                <w:rFonts w:ascii="Consolas" w:eastAsia="Times New Roman" w:hAnsi="Consolas" w:cs="Segoe UI"/>
+                <w:color w:val="032F62"/>
+                <w:sz w:val="32"/>
+                <w:szCs w:val="32"/>
+                <w:lang w:eastAsia="fr-FR"/>
+              </w:rPr>
+              <w:t>"</w:t>
+            </w:r>
+            <w:r>
+              <w:rPr>
+                <w:rFonts w:ascii="Consolas" w:eastAsia="Times New Roman" w:hAnsi="Consolas" w:cs="Segoe UI"/>
+                <w:color w:val="24292E"/>
+                <w:sz w:val="32"/>
+                <w:szCs w:val="32"/>
+                <w:lang w:eastAsia="fr-FR"/>
+              </w:rPr>
+              <w:t>/&gt;</w:t>
+            </w:r>
+          </w:p>
+        </w:tc>
+      </w:tr>
+      <w:tr>
+        <w:tc>
+          <w:tcPr>
+            <w:tcW w:w="2806" w:type="dxa"/>
+            <w:shd w:val="clear" w:color="auto" w:fill="FFFFFF"/>
+            <w:noWrap/>
+            <w:tcMar>
+              <w:top w:w="0" w:type="dxa"/>
+              <w:left w:w="83" w:type="dxa"/>
+              <w:bottom w:w="0" w:type="dxa"/>
+              <w:right w:w="83" w:type="dxa"/>
+            </w:tcMar>
+            <w:hideMark/>
+          </w:tcPr>
+          <w:p>
+            <w:pPr>
+              <w:spacing w:after="0" w:line="166" w:lineRule="atLeast"/>
+              <w:jc w:val="right"/>
+              <w:rPr>
+                <w:rFonts w:ascii="Consolas" w:eastAsia="Times New Roman" w:hAnsi="Consolas" w:cs="Segoe UI"/>
+                <w:color w:val="24292E"/>
+                <w:sz w:val="32"/>
+                <w:szCs w:val="32"/>
+                <w:lang w:eastAsia="fr-FR"/>
+              </w:rPr>
+            </w:pPr>
+          </w:p>
+        </w:tc>
+        <w:tc>
+          <w:tcPr>
+            <w:tcW w:w="0" w:type="auto"/>
+            <w:shd w:val="clear" w:color="auto" w:fill="FFFFFF"/>
+            <w:tcMar>
+              <w:top w:w="0" w:type="dxa"/>
+              <w:left w:w="83" w:type="dxa"/>
+              <w:bottom w:w="0" w:type="dxa"/>
+              <w:right w:w="83" w:type="dxa"/>
+            </w:tcMar>
+            <w:hideMark/>
+          </w:tcPr>
+          <w:p>
+            <w:pPr>
+              <w:spacing w:after="0" w:line="166" w:lineRule="atLeast"/>
+              <w:rPr>
+                <w:rFonts w:ascii="Consolas" w:eastAsia="Times New Roman" w:hAnsi="Consolas" w:cs="Segoe UI"/>
+                <w:color w:val="24292E"/>
+                <w:sz w:val="32"/>
+                <w:szCs w:val="32"/>
+                <w:lang w:eastAsia="fr-FR"/>
+              </w:rPr>
+            </w:pPr>
+            <w:r>
+              <w:rPr>
+                <w:rFonts w:ascii="Consolas" w:eastAsia="Times New Roman" w:hAnsi="Consolas" w:cs="Segoe UI"/>
+                <w:color w:val="24292E"/>
+                <w:sz w:val="32"/>
+                <w:szCs w:val="32"/>
+                <w:lang w:eastAsia="fr-FR"/>
+              </w:rPr>
+              <w:tab/>
+              <w:t>&lt;/</w:t>
+            </w:r>
+            <w:proofErr w:type="spellStart"/>
+            <w:r>
+              <w:rPr>
+                <w:rFonts w:ascii="Consolas" w:eastAsia="Times New Roman" w:hAnsi="Consolas" w:cs="Segoe UI"/>
+                <w:color w:val="22863A"/>
+                <w:sz w:val="32"/>
+                <w:szCs w:val="32"/>
+                <w:lang w:eastAsia="fr-FR"/>
+              </w:rPr>
+              <w:t>xs:complexType</w:t>
+            </w:r>
+            <w:proofErr w:type="spellEnd"/>
+            <w:r>
+              <w:rPr>
+                <w:rFonts w:ascii="Consolas" w:eastAsia="Times New Roman" w:hAnsi="Consolas" w:cs="Segoe UI"/>
+                <w:color w:val="24292E"/>
+                <w:sz w:val="32"/>
+                <w:szCs w:val="32"/>
+                <w:lang w:eastAsia="fr-FR"/>
+              </w:rPr>
+              <w:t>&gt;</w:t>
+            </w:r>
+          </w:p>
+        </w:tc>
+      </w:tr>
+    </w:tbl>
+    <w:p>
+      <w:pPr>
+        <w:rPr>
+          <w:rFonts w:ascii="Consolas" w:hAnsi="Consolas"/>
+          <w:sz w:val="32"/>
+          <w:szCs w:val="32"/>
+        </w:rPr>
+      </w:pPr>
+    </w:p>
+    <w:p>
+      <w:pPr>
+        <w:rPr>
+          <w:rFonts w:ascii="Consolas" w:hAnsi="Consolas"/>
+          <w:sz w:val="32"/>
+          <w:szCs w:val="32"/>
+        </w:rPr>
+      </w:pPr>
     </w:p>
     <w:p>
       <w:pPr>

</xml_diff>

<commit_message>
tp 3 en word
</commit_message>
<xml_diff>
--- a/TP3/tp3.docx
+++ b/TP3/tp3.docx
@@ -6415,7 +6415,6 @@
           <w:color w:val="22863A"/>
           <w:sz w:val="32"/>
           <w:szCs w:val="32"/>
-          <w:highlight w:val="yellow"/>
           <w:shd w:val="clear" w:color="auto" w:fill="FFFFFF"/>
         </w:rPr>
         <w:t>xs:complexContent</w:t>
@@ -7129,7 +7128,6 @@
           <w:color w:val="22863A"/>
           <w:sz w:val="32"/>
           <w:szCs w:val="32"/>
-          <w:highlight w:val="yellow"/>
           <w:shd w:val="clear" w:color="auto" w:fill="FFFFFF"/>
         </w:rPr>
         <w:t>xs:complexContent</w:t>
@@ -10608,20 +10606,124 @@
           <w:color w:val="24292E"/>
           <w:sz w:val="32"/>
           <w:szCs w:val="32"/>
-          <w:shd w:val="clear" w:color="auto" w:fill="FFFFFF"/>
-        </w:rPr>
-      </w:pPr>
-      <w:r>
-        <w:rPr>
-          <w:rFonts w:ascii="Consolas" w:hAnsi="Consolas"/>
-          <w:color w:val="24292E"/>
-          <w:sz w:val="32"/>
-          <w:szCs w:val="32"/>
+          <w:u w:val="single"/>
+          <w:shd w:val="clear" w:color="auto" w:fill="FFFFFF"/>
+        </w:rPr>
+      </w:pPr>
+      <w:r>
+        <w:rPr>
+          <w:rFonts w:ascii="Consolas" w:hAnsi="Consolas"/>
+          <w:color w:val="24292E"/>
+          <w:sz w:val="32"/>
+          <w:szCs w:val="32"/>
+          <w:u w:val="single"/>
           <w:shd w:val="clear" w:color="auto" w:fill="FFFFFF"/>
         </w:rPr>
         <w:lastRenderedPageBreak/>
         <w:t>Commentaire :</w:t>
       </w:r>
+    </w:p>
+    <w:p>
+      <w:pPr>
+        <w:rPr>
+          <w:rFonts w:ascii="Consolas" w:eastAsia="Times New Roman" w:hAnsi="Consolas" w:cs="Segoe UI"/>
+          <w:color w:val="032F62"/>
+          <w:sz w:val="32"/>
+          <w:szCs w:val="32"/>
+          <w:lang w:eastAsia="fr-FR"/>
+        </w:rPr>
+      </w:pPr>
+      <w:r>
+        <w:rPr>
+          <w:rFonts w:ascii="Consolas" w:eastAsia="Times New Roman" w:hAnsi="Consolas" w:cs="Segoe UI"/>
+          <w:color w:val="6F42C1"/>
+          <w:sz w:val="32"/>
+          <w:szCs w:val="32"/>
+          <w:lang w:eastAsia="fr-FR"/>
+        </w:rPr>
+        <w:t>minOccurs</w:t>
+      </w:r>
+      <w:r>
+        <w:rPr>
+          <w:rFonts w:ascii="Consolas" w:eastAsia="Times New Roman" w:hAnsi="Consolas" w:cs="Segoe UI"/>
+          <w:color w:val="24292E"/>
+          <w:sz w:val="32"/>
+          <w:szCs w:val="32"/>
+          <w:lang w:eastAsia="fr-FR"/>
+        </w:rPr>
+        <w:t>=</w:t>
+      </w:r>
+      <w:r>
+        <w:rPr>
+          <w:rFonts w:ascii="Consolas" w:eastAsia="Times New Roman" w:hAnsi="Consolas" w:cs="Segoe UI"/>
+          <w:color w:val="032F62"/>
+          <w:sz w:val="32"/>
+          <w:szCs w:val="32"/>
+          <w:lang w:eastAsia="fr-FR"/>
+        </w:rPr>
+        <w:t>"0"</w:t>
+      </w:r>
+      <w:r>
+        <w:rPr>
+          <w:rFonts w:ascii="Consolas" w:eastAsia="Times New Roman" w:hAnsi="Consolas" w:cs="Segoe UI"/>
+          <w:color w:val="24292E"/>
+          <w:sz w:val="32"/>
+          <w:szCs w:val="32"/>
+          <w:lang w:eastAsia="fr-FR"/>
+        </w:rPr>
+        <w:t xml:space="preserve"> </w:t>
+      </w:r>
+      <w:r>
+        <w:rPr>
+          <w:rFonts w:ascii="Consolas" w:eastAsia="Times New Roman" w:hAnsi="Consolas" w:cs="Segoe UI"/>
+          <w:color w:val="6F42C1"/>
+          <w:sz w:val="32"/>
+          <w:szCs w:val="32"/>
+          <w:lang w:eastAsia="fr-FR"/>
+        </w:rPr>
+        <w:t>maxOccurs</w:t>
+      </w:r>
+      <w:r>
+        <w:rPr>
+          <w:rFonts w:ascii="Consolas" w:eastAsia="Times New Roman" w:hAnsi="Consolas" w:cs="Segoe UI"/>
+          <w:color w:val="24292E"/>
+          <w:sz w:val="32"/>
+          <w:szCs w:val="32"/>
+          <w:lang w:eastAsia="fr-FR"/>
+        </w:rPr>
+        <w:t>=</w:t>
+      </w:r>
+      <w:r>
+        <w:rPr>
+          <w:rFonts w:ascii="Consolas" w:eastAsia="Times New Roman" w:hAnsi="Consolas" w:cs="Segoe UI"/>
+          <w:color w:val="032F62"/>
+          <w:sz w:val="32"/>
+          <w:szCs w:val="32"/>
+          <w:lang w:eastAsia="fr-FR"/>
+        </w:rPr>
+        <w:t>"unbounded"</w:t>
+      </w:r>
+      <w:r>
+        <w:rPr>
+          <w:rFonts w:ascii="Consolas" w:eastAsia="Times New Roman" w:hAnsi="Consolas" w:cs="Segoe UI"/>
+          <w:color w:val="032F62"/>
+          <w:sz w:val="32"/>
+          <w:szCs w:val="32"/>
+          <w:lang w:eastAsia="fr-FR"/>
+        </w:rPr>
+        <w:t xml:space="preserve"> permet de dire que le nombre  des items est illimité   et le type occases fait reference au complextype occases</w:t>
+      </w:r>
+    </w:p>
+    <w:p>
+      <w:pPr>
+        <w:rPr>
+          <w:rFonts w:ascii="Consolas" w:eastAsia="Times New Roman" w:hAnsi="Consolas" w:cs="Segoe UI"/>
+          <w:color w:val="032F62"/>
+          <w:sz w:val="32"/>
+          <w:szCs w:val="32"/>
+          <w:lang w:eastAsia="fr-FR"/>
+        </w:rPr>
+      </w:pPr>
     </w:p>
     <w:p>
       <w:pPr>

</xml_diff>